<commit_message>
Add manual fixes to source documents
</commit_message>
<xml_diff>
--- a/pwiz_tools/Skyline/Documentation/Tutorials/Chinese/Skyline Custom Reports_zh-CHS.docx
+++ b/pwiz_tools/Skyline/Documentation/Tutorials/Chinese/Skyline Custom Reports_zh-CHS.docx
@@ -1,6 +1,6 @@
 
 <file path=word/document.xml><?xml version="1.0" encoding="utf-8"?>
-<w:document xmlns:wpc="http://schemas.microsoft.com/office/word/2010/wordprocessingCanvas" xmlns:cx="http://schemas.microsoft.com/office/drawing/2014/chartex" xmlns:cx1="http://schemas.microsoft.com/office/drawing/2015/9/8/chartex" xmlns:cx2="http://schemas.microsoft.com/office/drawing/2015/10/21/chartex" xmlns:cx3="http://schemas.microsoft.com/office/drawing/2016/5/9/chartex" xmlns:cx4="http://schemas.microsoft.com/office/drawing/2016/5/10/chartex" xmlns:cx5="http://schemas.microsoft.com/office/drawing/2016/5/11/chartex" xmlns:cx6="http://schemas.microsoft.com/office/drawing/2016/5/12/chartex" xmlns:cx7="http://schemas.microsoft.com/office/drawing/2016/5/13/chartex" xmlns:cx8="http://schemas.microsoft.com/office/drawing/2016/5/14/chartex" xmlns:mc="http://schemas.openxmlformats.org/markup-compatibility/2006" xmlns:aink="http://schemas.microsoft.com/office/drawing/2016/ink" xmlns:am3d="http://schemas.microsoft.com/office/drawing/2017/model3d" xmlns:o="urn:schemas-microsoft-com:office:office" xmlns:r="http://schemas.openxmlformats.org/officeDocument/2006/relationships" xmlns:m="http://schemas.openxmlformats.org/officeDocument/2006/math" xmlns:v="urn:schemas-microsoft-com:vml" xmlns:wp14="http://schemas.microsoft.com/office/word/2010/wordprocessingDrawing" xmlns:wp="http://schemas.openxmlformats.org/drawingml/2006/wordprocessingDrawing" xmlns:w10="urn:schemas-microsoft-com:office:word" xmlns:w="http://schemas.openxmlformats.org/wordprocessingml/2006/main" xmlns:w14="http://schemas.microsoft.com/office/word/2010/wordml" xmlns:w15="http://schemas.microsoft.com/office/word/2012/wordml" xmlns:w16cex="http://schemas.microsoft.com/office/word/2018/wordml/cex" xmlns:w16cid="http://schemas.microsoft.com/office/word/2016/wordml/cid" xmlns:w16="http://schemas.microsoft.com/office/word/2018/wordml" xmlns:w16sdtdh="http://schemas.microsoft.com/office/word/2020/wordml/sdtdatahash" xmlns:w16se="http://schemas.microsoft.com/office/word/2015/wordml/symex" xmlns:wpg="http://schemas.microsoft.com/office/word/2010/wordprocessingGroup" xmlns:wpi="http://schemas.microsoft.com/office/word/2010/wordprocessingInk" xmlns:wne="http://schemas.microsoft.com/office/word/2006/wordml" xmlns:wps="http://schemas.microsoft.com/office/word/2010/wordprocessingShape" mc:Ignorable="w14 w15 w16se w16cid w16 w16cex w16sdtdh wp14">
+<w:document xmlns:wpc="http://schemas.microsoft.com/office/word/2010/wordprocessingCanvas" xmlns:cx="http://schemas.microsoft.com/office/drawing/2014/chartex" xmlns:cx1="http://schemas.microsoft.com/office/drawing/2015/9/8/chartex" xmlns:cx2="http://schemas.microsoft.com/office/drawing/2015/10/21/chartex" xmlns:cx3="http://schemas.microsoft.com/office/drawing/2016/5/9/chartex" xmlns:cx4="http://schemas.microsoft.com/office/drawing/2016/5/10/chartex" xmlns:cx5="http://schemas.microsoft.com/office/drawing/2016/5/11/chartex" xmlns:cx6="http://schemas.microsoft.com/office/drawing/2016/5/12/chartex" xmlns:cx7="http://schemas.microsoft.com/office/drawing/2016/5/13/chartex" xmlns:cx8="http://schemas.microsoft.com/office/drawing/2016/5/14/chartex" xmlns:mc="http://schemas.openxmlformats.org/markup-compatibility/2006" xmlns:aink="http://schemas.microsoft.com/office/drawing/2016/ink" xmlns:am3d="http://schemas.microsoft.com/office/drawing/2017/model3d" xmlns:o="urn:schemas-microsoft-com:office:office" xmlns:oel="http://schemas.microsoft.com/office/2019/extlst" xmlns:r="http://schemas.openxmlformats.org/officeDocument/2006/relationships" xmlns:m="http://schemas.openxmlformats.org/officeDocument/2006/math" xmlns:v="urn:schemas-microsoft-com:vml" xmlns:wp14="http://schemas.microsoft.com/office/word/2010/wordprocessingDrawing" xmlns:wp="http://schemas.openxmlformats.org/drawingml/2006/wordprocessingDrawing" xmlns:w10="urn:schemas-microsoft-com:office:word" xmlns:w="http://schemas.openxmlformats.org/wordprocessingml/2006/main" xmlns:w14="http://schemas.microsoft.com/office/word/2010/wordml" xmlns:w15="http://schemas.microsoft.com/office/word/2012/wordml" xmlns:w16cex="http://schemas.microsoft.com/office/word/2018/wordml/cex" xmlns:w16cid="http://schemas.microsoft.com/office/word/2016/wordml/cid" xmlns:w16="http://schemas.microsoft.com/office/word/2018/wordml" xmlns:w16du="http://schemas.microsoft.com/office/word/2023/wordml/word16du" xmlns:w16sdtdh="http://schemas.microsoft.com/office/word/2020/wordml/sdtdatahash" xmlns:w16se="http://schemas.microsoft.com/office/word/2015/wordml/symex" xmlns:wpg="http://schemas.microsoft.com/office/word/2010/wordprocessingGroup" xmlns:wpi="http://schemas.microsoft.com/office/word/2010/wordprocessingInk" xmlns:wne="http://schemas.microsoft.com/office/word/2006/wordml" xmlns:wps="http://schemas.microsoft.com/office/word/2010/wordprocessingShape" mc:Ignorable="w14 w15 w16se w16cid w16 w16cex w16sdtdh w16du wp14">
   <w:body>
     <w:p>
       <w:pPr>
@@ -855,6 +855,7 @@
         <w:t>协会开展的一项研究（</w:t>
       </w:r>
       <w:proofErr w:type="spellStart"/>
+      <w:proofErr w:type="gramStart"/>
       <w:r>
         <w:rPr>
           <w:rFonts w:eastAsia="SimSun"/>
@@ -863,6 +864,7 @@
         <w:t>T.Addona</w:t>
       </w:r>
       <w:proofErr w:type="spellEnd"/>
+      <w:proofErr w:type="gramEnd"/>
       <w:r>
         <w:rPr>
           <w:rFonts w:eastAsia="SimSun"/>
@@ -1018,13 +1020,27 @@
         <w:rPr>
           <w:rFonts w:eastAsia="SimSun"/>
         </w:rPr>
-        <w:t>数据（在论文中称为</w:t>
-      </w:r>
-      <w:r>
-        <w:rPr>
-          <w:rFonts w:eastAsia="SimSun"/>
-        </w:rPr>
-        <w:t>“Study II”</w:t>
+        <w:t>数据（</w:t>
+      </w:r>
+      <w:proofErr w:type="gramStart"/>
+      <w:r>
+        <w:rPr>
+          <w:rFonts w:eastAsia="SimSun"/>
+        </w:rPr>
+        <w:t>在论文中称为</w:t>
+      </w:r>
+      <w:r>
+        <w:rPr>
+          <w:rFonts w:eastAsia="SimSun"/>
+        </w:rPr>
+        <w:t>“</w:t>
+      </w:r>
+      <w:proofErr w:type="gramEnd"/>
+      <w:r>
+        <w:rPr>
+          <w:rFonts w:eastAsia="SimSun"/>
+        </w:rPr>
+        <w:t>Study II”</w:t>
       </w:r>
       <w:r>
         <w:rPr>
@@ -4972,6 +4988,7 @@
         <w:t>“</w:t>
       </w:r>
       <w:proofErr w:type="spellStart"/>
+      <w:proofErr w:type="gramStart"/>
       <w:r>
         <w:rPr>
           <w:rFonts w:eastAsia="SimSun"/>
@@ -4989,7 +5006,14 @@
         <w:rPr>
           <w:rFonts w:eastAsia="SimSun"/>
         </w:rPr>
-        <w:t>将其添加回来，就好比您是从其他人那里获得了这个共享模板一样。</w:t>
+        <w:t>将其添加回来</w:t>
+      </w:r>
+      <w:proofErr w:type="gramEnd"/>
+      <w:r>
+        <w:rPr>
+          <w:rFonts w:eastAsia="SimSun"/>
+        </w:rPr>
+        <w:t>，就好比您是从其他人那里获得了这个共享模板一样。</w:t>
       </w:r>
     </w:p>
     <w:p>
@@ -5023,6 +5047,7 @@
         </w:rPr>
         <w:t xml:space="preserve"> Skyline </w:t>
       </w:r>
+      <w:proofErr w:type="gramStart"/>
       <w:r>
         <w:rPr>
           <w:rFonts w:eastAsia="SimSun"/>
@@ -5033,7 +5058,14 @@
         <w:rPr>
           <w:rFonts w:eastAsia="SimSun"/>
         </w:rPr>
-        <w:t>“Overview”</w:t>
+        <w:t>“</w:t>
+      </w:r>
+      <w:proofErr w:type="gramEnd"/>
+      <w:r>
+        <w:rPr>
+          <w:rFonts w:eastAsia="SimSun"/>
+        </w:rPr>
+        <w:t>Overview”</w:t>
       </w:r>
       <w:r>
         <w:rPr>
@@ -5868,13 +5900,27 @@
         <w:rPr>
           <w:rFonts w:eastAsia="SimSun"/>
         </w:rPr>
-        <w:t>“Overview”</w:t>
-      </w:r>
-      <w:r>
-        <w:rPr>
-          <w:rFonts w:eastAsia="SimSun"/>
-        </w:rPr>
-        <w:t>报告模板的副本创建更为复杂的新报告，请执行以下步骤：</w:t>
+        <w:t>“</w:t>
+      </w:r>
+      <w:proofErr w:type="gramStart"/>
+      <w:r>
+        <w:rPr>
+          <w:rFonts w:eastAsia="SimSun"/>
+        </w:rPr>
+        <w:t>Overview”</w:t>
+      </w:r>
+      <w:r>
+        <w:rPr>
+          <w:rFonts w:eastAsia="SimSun"/>
+        </w:rPr>
+        <w:t>报告模板的副本创建更为复杂的新报告</w:t>
+      </w:r>
+      <w:proofErr w:type="gramEnd"/>
+      <w:r>
+        <w:rPr>
+          <w:rFonts w:eastAsia="SimSun"/>
+        </w:rPr>
+        <w:t>，请执行以下步骤：</w:t>
       </w:r>
     </w:p>
     <w:p>
@@ -6038,13 +6084,27 @@
         <w:rPr>
           <w:rFonts w:eastAsia="SimSun"/>
         </w:rPr>
-        <w:t>表单，其中包含已添加的</w:t>
-      </w:r>
-      <w:r>
-        <w:rPr>
-          <w:rFonts w:eastAsia="SimSun"/>
-        </w:rPr>
-        <w:t>“Overview”</w:t>
+        <w:t>表单，</w:t>
+      </w:r>
+      <w:proofErr w:type="gramStart"/>
+      <w:r>
+        <w:rPr>
+          <w:rFonts w:eastAsia="SimSun"/>
+        </w:rPr>
+        <w:t>其中包含已添加的</w:t>
+      </w:r>
+      <w:r>
+        <w:rPr>
+          <w:rFonts w:eastAsia="SimSun"/>
+        </w:rPr>
+        <w:t>“</w:t>
+      </w:r>
+      <w:proofErr w:type="gramEnd"/>
+      <w:r>
+        <w:rPr>
+          <w:rFonts w:eastAsia="SimSun"/>
+        </w:rPr>
+        <w:t>Overview”</w:t>
       </w:r>
       <w:r>
         <w:rPr>
@@ -8750,6 +8810,7 @@
         </w:rPr>
         <w:t xml:space="preserve">QC </w:t>
       </w:r>
+      <w:proofErr w:type="gramStart"/>
       <w:r>
         <w:rPr>
           <w:rFonts w:eastAsia="SimSun"/>
@@ -8760,7 +8821,14 @@
         <w:rPr>
           <w:rFonts w:eastAsia="SimSun"/>
         </w:rPr>
-        <w:t>(CV)</w:t>
+        <w:t>(</w:t>
+      </w:r>
+      <w:proofErr w:type="gramEnd"/>
+      <w:r>
+        <w:rPr>
+          <w:rFonts w:eastAsia="SimSun"/>
+        </w:rPr>
+        <w:t>CV)</w:t>
       </w:r>
       <w:r>
         <w:rPr>
@@ -9828,394 +9896,42 @@
       <w:r>
         <w:rPr>
           <w:rFonts w:eastAsia="SimSun"/>
-          <w:noProof/>
-        </w:rPr>
-        <mc:AlternateContent>
-          <mc:Choice Requires="wpg">
-            <w:drawing>
-              <wp:inline distT="0" distB="0" distL="0" distR="0" wp14:anchorId="33ADD98C" wp14:editId="2F7F9325">
-                <wp:extent cx="5943600" cy="2819400"/>
-                <wp:effectExtent l="0" t="0" r="0" b="0"/>
-                <wp:docPr id="4" name="Group 3"/>
-                <wp:cNvGraphicFramePr/>
-                <a:graphic xmlns:a="http://schemas.openxmlformats.org/drawingml/2006/main">
-                  <a:graphicData uri="http://schemas.microsoft.com/office/word/2010/wordprocessingGroup">
-                    <wpg:wgp>
-                      <wpg:cNvGrpSpPr/>
-                      <wpg:grpSpPr>
-                        <a:xfrm>
-                          <a:off x="0" y="0"/>
-                          <a:ext cx="5943600" cy="2819400"/>
-                          <a:chOff x="0" y="0"/>
-                          <a:chExt cx="5943600" cy="2819400"/>
-                        </a:xfrm>
-                      </wpg:grpSpPr>
-                      <pic:pic xmlns:pic="http://schemas.openxmlformats.org/drawingml/2006/picture">
-                        <pic:nvPicPr>
-                          <pic:cNvPr id="2" name="Picture 2"/>
-                          <pic:cNvPicPr/>
-                        </pic:nvPicPr>
-                        <pic:blipFill>
-                          <a:blip r:embed="rId25"/>
-                          <a:stretch>
-                            <a:fillRect/>
-                          </a:stretch>
-                        </pic:blipFill>
-                        <pic:spPr>
-                          <a:xfrm>
-                            <a:off x="0" y="0"/>
-                            <a:ext cx="5943600" cy="2819400"/>
-                          </a:xfrm>
-                          <a:prstGeom prst="rect">
-                            <a:avLst/>
-                          </a:prstGeom>
-                        </pic:spPr>
-                      </pic:pic>
-                      <wps:wsp>
-                        <wps:cNvPr id="3" name="Rectangle 3"/>
-                        <wps:cNvSpPr/>
-                        <wps:spPr>
-                          <a:xfrm>
-                            <a:off x="4658814" y="738630"/>
-                            <a:ext cx="711420" cy="1799340"/>
-                          </a:xfrm>
-                          <a:prstGeom prst="rect">
-                            <a:avLst/>
-                          </a:prstGeom>
-                          <a:noFill/>
-                          <a:ln w="28575">
-                            <a:solidFill>
-                              <a:srgbClr val="FF0000"/>
-                            </a:solidFill>
-                          </a:ln>
-                        </wps:spPr>
-                        <wps:style>
-                          <a:lnRef idx="2">
-                            <a:schemeClr val="accent1">
-                              <a:shade val="50000"/>
-                            </a:schemeClr>
-                          </a:lnRef>
-                          <a:fillRef idx="1">
-                            <a:schemeClr val="accent1"/>
-                          </a:fillRef>
-                          <a:effectRef idx="0">
-                            <a:schemeClr val="accent1"/>
-                          </a:effectRef>
-                          <a:fontRef idx="minor">
-                            <a:schemeClr val="lt1"/>
-                          </a:fontRef>
-                        </wps:style>
-                        <wps:bodyPr rot="0" spcFirstLastPara="0" vert="horz" wrap="square" lIns="91440" tIns="45720" rIns="91440" bIns="45720" numCol="1" spcCol="0" rtlCol="0" fromWordArt="0" anchor="ctr" anchorCtr="0" forceAA="0" compatLnSpc="1">
-                          <a:noAutofit/>
-                        </wps:bodyPr>
-                      </wps:wsp>
-                      <wpg:grpSp>
-                        <wpg:cNvPr id="5" name="Group 5"/>
-                        <wpg:cNvGrpSpPr/>
-                        <wpg:grpSpPr>
-                          <a:xfrm>
-                            <a:off x="2461048" y="729634"/>
-                            <a:ext cx="698980" cy="1817333"/>
-                            <a:chOff x="2461048" y="729634"/>
-                            <a:chExt cx="698980" cy="1817333"/>
-                          </a:xfrm>
-                        </wpg:grpSpPr>
-                        <wps:wsp>
-                          <wps:cNvPr id="9" name="Rectangle 9"/>
-                          <wps:cNvSpPr/>
-                          <wps:spPr>
-                            <a:xfrm>
-                              <a:off x="2462284" y="729634"/>
-                              <a:ext cx="697744" cy="1817333"/>
-                            </a:xfrm>
-                            <a:prstGeom prst="rect">
-                              <a:avLst/>
-                            </a:prstGeom>
-                            <a:noFill/>
-                            <a:ln w="28575">
-                              <a:solidFill>
-                                <a:srgbClr val="FF0000"/>
-                              </a:solidFill>
-                            </a:ln>
-                          </wps:spPr>
-                          <wps:style>
-                            <a:lnRef idx="2">
-                              <a:schemeClr val="accent1">
-                                <a:shade val="50000"/>
-                              </a:schemeClr>
-                            </a:lnRef>
-                            <a:fillRef idx="1">
-                              <a:schemeClr val="accent1"/>
-                            </a:fillRef>
-                            <a:effectRef idx="0">
-                              <a:schemeClr val="accent1"/>
-                            </a:effectRef>
-                            <a:fontRef idx="minor">
-                              <a:schemeClr val="lt1"/>
-                            </a:fontRef>
-                          </wps:style>
-                          <wps:bodyPr rot="0" spcFirstLastPara="0" vert="horz" wrap="square" lIns="91440" tIns="45720" rIns="91440" bIns="45720" numCol="1" spcCol="0" rtlCol="0" fromWordArt="0" anchor="ctr" anchorCtr="0" forceAA="0" compatLnSpc="1">
-                            <a:noAutofit/>
-                          </wps:bodyPr>
-                        </wps:wsp>
-                        <wps:wsp>
-                          <wps:cNvPr id="10" name="Oval 10"/>
-                          <wps:cNvSpPr/>
-                          <wps:spPr>
-                            <a:xfrm>
-                              <a:off x="2461048" y="921607"/>
-                              <a:ext cx="288324" cy="181233"/>
-                            </a:xfrm>
-                            <a:prstGeom prst="ellipse">
-                              <a:avLst/>
-                            </a:prstGeom>
-                            <a:noFill/>
-                            <a:ln>
-                              <a:solidFill>
-                                <a:srgbClr val="FF0000"/>
-                              </a:solidFill>
-                            </a:ln>
-                          </wps:spPr>
-                          <wps:style>
-                            <a:lnRef idx="2">
-                              <a:schemeClr val="accent1">
-                                <a:shade val="50000"/>
-                              </a:schemeClr>
-                            </a:lnRef>
-                            <a:fillRef idx="1">
-                              <a:schemeClr val="accent1"/>
-                            </a:fillRef>
-                            <a:effectRef idx="0">
-                              <a:schemeClr val="accent1"/>
-                            </a:effectRef>
-                            <a:fontRef idx="minor">
-                              <a:schemeClr val="lt1"/>
-                            </a:fontRef>
-                          </wps:style>
-                          <wps:bodyPr rot="0" spcFirstLastPara="0" vert="horz" wrap="square" lIns="91440" tIns="45720" rIns="91440" bIns="45720" numCol="1" spcCol="0" rtlCol="0" fromWordArt="0" anchor="ctr" anchorCtr="0" forceAA="0" compatLnSpc="1">
-                            <a:noAutofit/>
-                          </wps:bodyPr>
-                        </wps:wsp>
-                        <wps:wsp>
-                          <wps:cNvPr id="11" name="Oval 11"/>
-                          <wps:cNvSpPr/>
-                          <wps:spPr>
-                            <a:xfrm>
-                              <a:off x="2461048" y="1277892"/>
-                              <a:ext cx="288324" cy="181233"/>
-                            </a:xfrm>
-                            <a:prstGeom prst="ellipse">
-                              <a:avLst/>
-                            </a:prstGeom>
-                            <a:noFill/>
-                            <a:ln>
-                              <a:solidFill>
-                                <a:srgbClr val="FFC000"/>
-                              </a:solidFill>
-                            </a:ln>
-                          </wps:spPr>
-                          <wps:style>
-                            <a:lnRef idx="2">
-                              <a:schemeClr val="accent1">
-                                <a:shade val="50000"/>
-                              </a:schemeClr>
-                            </a:lnRef>
-                            <a:fillRef idx="1">
-                              <a:schemeClr val="accent1"/>
-                            </a:fillRef>
-                            <a:effectRef idx="0">
-                              <a:schemeClr val="accent1"/>
-                            </a:effectRef>
-                            <a:fontRef idx="minor">
-                              <a:schemeClr val="lt1"/>
-                            </a:fontRef>
-                          </wps:style>
-                          <wps:bodyPr rot="0" spcFirstLastPara="0" vert="horz" wrap="square" lIns="91440" tIns="45720" rIns="91440" bIns="45720" numCol="1" spcCol="0" rtlCol="0" fromWordArt="0" anchor="ctr" anchorCtr="0" forceAA="0" compatLnSpc="1">
-                            <a:noAutofit/>
-                          </wps:bodyPr>
-                        </wps:wsp>
-                      </wpg:grpSp>
-                      <wps:wsp>
-                        <wps:cNvPr id="6" name="Rectangle 6"/>
-                        <wps:cNvSpPr/>
-                        <wps:spPr>
-                          <a:xfrm>
-                            <a:off x="3865790" y="738630"/>
-                            <a:ext cx="798682" cy="1799340"/>
-                          </a:xfrm>
-                          <a:prstGeom prst="rect">
-                            <a:avLst/>
-                          </a:prstGeom>
-                          <a:noFill/>
-                          <a:ln w="28575">
-                            <a:solidFill>
-                              <a:srgbClr val="FF0000"/>
-                            </a:solidFill>
-                          </a:ln>
-                        </wps:spPr>
-                        <wps:style>
-                          <a:lnRef idx="2">
-                            <a:schemeClr val="accent1">
-                              <a:shade val="50000"/>
-                            </a:schemeClr>
-                          </a:lnRef>
-                          <a:fillRef idx="1">
-                            <a:schemeClr val="accent1"/>
-                          </a:fillRef>
-                          <a:effectRef idx="0">
-                            <a:schemeClr val="accent1"/>
-                          </a:effectRef>
-                          <a:fontRef idx="minor">
-                            <a:schemeClr val="lt1"/>
-                          </a:fontRef>
-                        </wps:style>
-                        <wps:bodyPr rot="0" spcFirstLastPara="0" vert="horz" wrap="square" lIns="91440" tIns="45720" rIns="91440" bIns="45720" numCol="1" spcCol="0" rtlCol="0" fromWordArt="0" anchor="ctr" anchorCtr="0" forceAA="0" compatLnSpc="1">
-                          <a:noAutofit/>
-                        </wps:bodyPr>
-                      </wps:wsp>
-                      <wps:wsp>
-                        <wps:cNvPr id="7" name="Oval 7"/>
-                        <wps:cNvSpPr/>
-                        <wps:spPr>
-                          <a:xfrm>
-                            <a:off x="3881736" y="921607"/>
-                            <a:ext cx="288324" cy="181233"/>
-                          </a:xfrm>
-                          <a:prstGeom prst="ellipse">
-                            <a:avLst/>
-                          </a:prstGeom>
-                          <a:noFill/>
-                          <a:ln>
-                            <a:solidFill>
-                              <a:srgbClr val="FFC000"/>
-                            </a:solidFill>
-                          </a:ln>
-                        </wps:spPr>
-                        <wps:style>
-                          <a:lnRef idx="2">
-                            <a:schemeClr val="accent1">
-                              <a:shade val="50000"/>
-                            </a:schemeClr>
-                          </a:lnRef>
-                          <a:fillRef idx="1">
-                            <a:schemeClr val="accent1"/>
-                          </a:fillRef>
-                          <a:effectRef idx="0">
-                            <a:schemeClr val="accent1"/>
-                          </a:effectRef>
-                          <a:fontRef idx="minor">
-                            <a:schemeClr val="lt1"/>
-                          </a:fontRef>
-                        </wps:style>
-                        <wps:bodyPr rot="0" spcFirstLastPara="0" vert="horz" wrap="square" lIns="91440" tIns="45720" rIns="91440" bIns="45720" numCol="1" spcCol="0" rtlCol="0" fromWordArt="0" anchor="ctr" anchorCtr="0" forceAA="0" compatLnSpc="1">
-                          <a:noAutofit/>
-                        </wps:bodyPr>
-                      </wps:wsp>
-                      <wps:wsp>
-                        <wps:cNvPr id="8" name="Oval 8"/>
-                        <wps:cNvSpPr/>
-                        <wps:spPr>
-                          <a:xfrm>
-                            <a:off x="3882071" y="1277891"/>
-                            <a:ext cx="288324" cy="181233"/>
-                          </a:xfrm>
-                          <a:prstGeom prst="ellipse">
-                            <a:avLst/>
-                          </a:prstGeom>
-                          <a:noFill/>
-                          <a:ln>
-                            <a:solidFill>
-                              <a:srgbClr val="FFC000"/>
-                            </a:solidFill>
-                          </a:ln>
-                        </wps:spPr>
-                        <wps:style>
-                          <a:lnRef idx="2">
-                            <a:schemeClr val="accent1">
-                              <a:shade val="50000"/>
-                            </a:schemeClr>
-                          </a:lnRef>
-                          <a:fillRef idx="1">
-                            <a:schemeClr val="accent1"/>
-                          </a:fillRef>
-                          <a:effectRef idx="0">
-                            <a:schemeClr val="accent1"/>
-                          </a:effectRef>
-                          <a:fontRef idx="minor">
-                            <a:schemeClr val="lt1"/>
-                          </a:fontRef>
-                        </wps:style>
-                        <wps:bodyPr rot="0" spcFirstLastPara="0" vert="horz" wrap="square" lIns="91440" tIns="45720" rIns="91440" bIns="45720" numCol="1" spcCol="0" rtlCol="0" fromWordArt="0" anchor="ctr" anchorCtr="0" forceAA="0" compatLnSpc="1">
-                          <a:noAutofit/>
-                        </wps:bodyPr>
-                      </wps:wsp>
-                    </wpg:wgp>
-                  </a:graphicData>
-                </a:graphic>
-              </wp:inline>
-            </w:drawing>
-          </mc:Choice>
-          <mc:Fallback xmlns:wpsCustomData="http://www.wps.cn/officeDocument/2013/wpsCustomData">
-            <w:pict>
-              <v:group id="Group 3" o:spid="_x0000_s1026" o:spt="203" style="height:222pt;width:468pt;" coordsize="5943600,2819400" o:gfxdata="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">
-                <o:lock v:ext="edit" aspectratio="f"/>
-                <v:shape id="Picture 2" o:spid="_x0000_s1026" o:spt="75" type="#_x0000_t75" style="position:absolute;left:0;top:0;height:2819400;width:5943600;" filled="f" o:preferrelative="t" stroked="f" coordsize="21600,21600" o:gfxdata="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">
-                  <v:fill on="f" focussize="0,0"/>
-                  <v:stroke on="f"/>
-                  <v:imagedata r:id="rId26" o:title=""/>
-                  <o:lock v:ext="edit" aspectratio="f"/>
-                </v:shape>
-                <v:rect id="Rectangle 3" o:spid="_x0000_s1026" o:spt="1" style="position:absolute;left:4658814;top:738630;height:1799340;width:711420;v-text-anchor:middle;" filled="f" stroked="t" coordsize="21600,21600" o:gfxdata="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">
-                  <v:fill on="f" focussize="0,0"/>
-                  <v:stroke weight="2.25pt" color="#FF0000 [3204]" joinstyle="round"/>
-                  <v:imagedata o:title=""/>
-                  <o:lock v:ext="edit" aspectratio="f"/>
-                </v:rect>
-                <v:group id="Group 5" o:spid="_x0000_s1026" o:spt="203" style="position:absolute;left:2461048;top:729634;height:1817333;width:698980;" coordorigin="2461048,729634" coordsize="698980,1817333" o:gfxdata="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">
-                  <o:lock v:ext="edit" aspectratio="f"/>
-                  <v:rect id="Rectangle 9" o:spid="_x0000_s1026" o:spt="1" style="position:absolute;left:2462284;top:729634;height:1817333;width:697744;v-text-anchor:middle;" filled="f" stroked="t" coordsize="21600,21600" o:gfxdata="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">
-                    <v:fill on="f" focussize="0,0"/>
-                    <v:stroke weight="2.25pt" color="#FF0000 [3204]" joinstyle="round"/>
-                    <v:imagedata o:title=""/>
-                    <o:lock v:ext="edit" aspectratio="f"/>
-                  </v:rect>
-                  <v:shape id="Oval 10" o:spid="_x0000_s1026" o:spt="3" type="#_x0000_t3" style="position:absolute;left:2461048;top:921607;height:181233;width:288324;v-text-anchor:middle;" filled="f" stroked="t" coordsize="21600,21600" o:gfxdata="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">
-                    <v:fill on="f" focussize="0,0"/>
-                    <v:stroke weight="2pt" color="#FF0000 [3204]" joinstyle="round"/>
-                    <v:imagedata o:title=""/>
-                    <o:lock v:ext="edit" aspectratio="f"/>
-                  </v:shape>
-                  <v:shape id="Oval 11" o:spid="_x0000_s1026" o:spt="3" type="#_x0000_t3" style="position:absolute;left:2461048;top:1277892;height:181233;width:288324;v-text-anchor:middle;" filled="f" stroked="t" coordsize="21600,21600" o:gfxdata="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">
-                    <v:fill on="f" focussize="0,0"/>
-                    <v:stroke weight="2pt" color="#FFC000 [3204]" joinstyle="round"/>
-                    <v:imagedata o:title=""/>
-                    <o:lock v:ext="edit" aspectratio="f"/>
-                  </v:shape>
-                </v:group>
-                <v:rect id="Rectangle 6" o:spid="_x0000_s1026" o:spt="1" style="position:absolute;left:3865790;top:738630;height:1799340;width:798682;v-text-anchor:middle;" filled="f" stroked="t" coordsize="21600,21600" o:gfxdata="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">
-                  <v:fill on="f" focussize="0,0"/>
-                  <v:stroke weight="2.25pt" color="#FF0000 [3204]" joinstyle="round"/>
-                  <v:imagedata o:title=""/>
-                  <o:lock v:ext="edit" aspectratio="f"/>
-                </v:rect>
-                <v:shape id="Oval 7" o:spid="_x0000_s1026" o:spt="3" type="#_x0000_t3" style="position:absolute;left:3881736;top:921607;height:181233;width:288324;v-text-anchor:middle;" filled="f" stroked="t" coordsize="21600,21600" o:gfxdata="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">
-                  <v:fill on="f" focussize="0,0"/>
-                  <v:stroke weight="2pt" color="#FFC000 [3204]" joinstyle="round"/>
-                  <v:imagedata o:title=""/>
-                  <o:lock v:ext="edit" aspectratio="f"/>
-                </v:shape>
-                <v:shape id="Oval 8" o:spid="_x0000_s1026" o:spt="3" type="#_x0000_t3" style="position:absolute;left:3882071;top:1277891;height:181233;width:288324;v-text-anchor:middle;" filled="f" stroked="t" coordsize="21600,21600" o:gfxdata="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">
-                  <v:fill on="f" focussize="0,0"/>
-                  <v:stroke weight="2pt" color="#FFC000 [3204]" joinstyle="round"/>
-                  <v:imagedata o:title=""/>
-                  <o:lock v:ext="edit" aspectratio="f"/>
-                </v:shape>
-                <w10:wrap type="none"/>
-                <w10:anchorlock/>
-              </v:group>
-            </w:pict>
-          </mc:Fallback>
-        </mc:AlternateContent>
+        </w:rPr>
+        <w:drawing>
+          <wp:inline distT="0" distB="0" distL="0" distR="0" wp14:anchorId="1D2BE775" wp14:editId="7893034D">
+            <wp:extent cx="5943600" cy="2824480"/>
+            <wp:effectExtent l="0" t="0" r="0" b="0"/>
+            <wp:docPr id="60206614" name="Picture 1" descr="A screenshot of a computer&#10;&#10;Description automatically generated"/>
+            <wp:cNvGraphicFramePr>
+              <a:graphicFrameLocks xmlns:a="http://schemas.openxmlformats.org/drawingml/2006/main" noChangeAspect="1"/>
+            </wp:cNvGraphicFramePr>
+            <a:graphic xmlns:a="http://schemas.openxmlformats.org/drawingml/2006/main">
+              <a:graphicData uri="http://schemas.openxmlformats.org/drawingml/2006/picture">
+                <pic:pic xmlns:pic="http://schemas.openxmlformats.org/drawingml/2006/picture">
+                  <pic:nvPicPr>
+                    <pic:cNvPr id="60206614" name="Picture 1" descr="A screenshot of a computer&#10;&#10;Description automatically generated"/>
+                    <pic:cNvPicPr/>
+                  </pic:nvPicPr>
+                  <pic:blipFill>
+                    <a:blip r:embed="rId25"/>
+                    <a:stretch>
+                      <a:fillRect/>
+                    </a:stretch>
+                  </pic:blipFill>
+                  <pic:spPr>
+                    <a:xfrm>
+                      <a:off x="0" y="0"/>
+                      <a:ext cx="5943600" cy="2824480"/>
+                    </a:xfrm>
+                    <a:prstGeom prst="rect">
+                      <a:avLst/>
+                    </a:prstGeom>
+                  </pic:spPr>
+                </pic:pic>
+              </a:graphicData>
+            </a:graphic>
+          </wp:inline>
+        </w:drawing>
       </w:r>
     </w:p>
     <w:p>
@@ -10660,6 +10376,262 @@
                 <pic:pic xmlns:pic="http://schemas.openxmlformats.org/drawingml/2006/picture">
                   <pic:nvPicPr>
                     <pic:cNvPr id="32" name="Picture 32"/>
+                    <pic:cNvPicPr>
+                      <a:picLocks noChangeAspect="1"/>
+                    </pic:cNvPicPr>
+                  </pic:nvPicPr>
+                  <pic:blipFill>
+                    <a:blip r:embed="rId26"/>
+                    <a:stretch>
+                      <a:fillRect/>
+                    </a:stretch>
+                  </pic:blipFill>
+                  <pic:spPr>
+                    <a:xfrm>
+                      <a:off x="0" y="0"/>
+                      <a:ext cx="5943600" cy="4276725"/>
+                    </a:xfrm>
+                    <a:prstGeom prst="rect">
+                      <a:avLst/>
+                    </a:prstGeom>
+                  </pic:spPr>
+                </pic:pic>
+              </a:graphicData>
+            </a:graphic>
+          </wp:inline>
+        </w:drawing>
+      </w:r>
+    </w:p>
+    <w:p>
+      <w:pPr>
+        <w:rPr>
+          <w:rFonts w:eastAsia="SimSun"/>
+        </w:rPr>
+      </w:pPr>
+      <w:r>
+        <w:rPr>
+          <w:rFonts w:eastAsia="SimSun"/>
+        </w:rPr>
+        <w:t>要在此报告上定义新过滤器，请执行以下操作：</w:t>
+      </w:r>
+    </w:p>
+    <w:p>
+      <w:pPr>
+        <w:pStyle w:val="ListParagraph"/>
+        <w:numPr>
+          <w:ilvl w:val="0"/>
+          <w:numId w:val="12"/>
+        </w:numPr>
+        <w:rPr>
+          <w:rFonts w:eastAsia="SimSun"/>
+        </w:rPr>
+      </w:pPr>
+      <w:r>
+        <w:rPr>
+          <w:rFonts w:eastAsia="SimSun"/>
+        </w:rPr>
+        <w:t>单击</w:t>
+      </w:r>
+      <w:r>
+        <w:rPr>
+          <w:rFonts w:eastAsia="SimSun"/>
+          <w:b/>
+        </w:rPr>
+        <w:t>过滤器</w:t>
+      </w:r>
+      <w:r>
+        <w:rPr>
+          <w:rFonts w:eastAsia="SimSun"/>
+        </w:rPr>
+        <w:t>选项卡。在左侧的树视图中仍将选择</w:t>
+      </w:r>
+      <w:r>
+        <w:rPr>
+          <w:rFonts w:eastAsia="SimSun"/>
+          <w:b/>
+        </w:rPr>
+        <w:t>总面积的变异系数</w:t>
+      </w:r>
+      <w:r>
+        <w:rPr>
+          <w:rFonts w:eastAsia="SimSun"/>
+        </w:rPr>
+        <w:t>列。</w:t>
+      </w:r>
+    </w:p>
+    <w:p>
+      <w:pPr>
+        <w:pStyle w:val="ListParagraph"/>
+        <w:numPr>
+          <w:ilvl w:val="0"/>
+          <w:numId w:val="12"/>
+        </w:numPr>
+        <w:rPr>
+          <w:rFonts w:eastAsia="SimSun"/>
+        </w:rPr>
+      </w:pPr>
+      <w:r>
+        <w:rPr>
+          <w:rFonts w:eastAsia="SimSun"/>
+        </w:rPr>
+        <w:t>单击</w:t>
+      </w:r>
+      <w:r>
+        <w:rPr>
+          <w:rFonts w:eastAsia="SimSun"/>
+          <w:b/>
+        </w:rPr>
+        <w:t>添加</w:t>
+      </w:r>
+      <w:r>
+        <w:rPr>
+          <w:rFonts w:eastAsia="SimSun" w:hint="eastAsia"/>
+          <w:b/>
+        </w:rPr>
+        <w:t xml:space="preserve"> </w:t>
+      </w:r>
+      <w:r>
+        <w:rPr>
+          <w:rFonts w:eastAsia="SimSun"/>
+          <w:b/>
+        </w:rPr>
+        <w:t>&gt;&gt;</w:t>
+      </w:r>
+      <w:r>
+        <w:rPr>
+          <w:rFonts w:eastAsia="SimSun"/>
+        </w:rPr>
+        <w:t>按钮将该列添加到过滤器列表中。</w:t>
+      </w:r>
+    </w:p>
+    <w:p>
+      <w:pPr>
+        <w:pStyle w:val="ListParagraph"/>
+        <w:numPr>
+          <w:ilvl w:val="0"/>
+          <w:numId w:val="12"/>
+        </w:numPr>
+        <w:rPr>
+          <w:rFonts w:eastAsia="SimSun"/>
+        </w:rPr>
+      </w:pPr>
+      <w:r>
+        <w:rPr>
+          <w:rFonts w:eastAsia="SimSun"/>
+        </w:rPr>
+        <w:t>将</w:t>
+      </w:r>
+      <w:r>
+        <w:rPr>
+          <w:rFonts w:eastAsia="SimSun"/>
+          <w:b/>
+        </w:rPr>
+        <w:t>操作</w:t>
+      </w:r>
+      <w:r>
+        <w:rPr>
+          <w:rFonts w:eastAsia="SimSun"/>
+        </w:rPr>
+        <w:t>设置为</w:t>
+      </w:r>
+      <w:r>
+        <w:rPr>
+          <w:rFonts w:eastAsia="SimSun"/>
+          <w:b/>
+        </w:rPr>
+        <w:t>大于。</w:t>
+      </w:r>
+    </w:p>
+    <w:p>
+      <w:pPr>
+        <w:pStyle w:val="ListParagraph"/>
+        <w:numPr>
+          <w:ilvl w:val="0"/>
+          <w:numId w:val="12"/>
+        </w:numPr>
+        <w:rPr>
+          <w:rFonts w:eastAsia="SimSun"/>
+        </w:rPr>
+      </w:pPr>
+      <w:r>
+        <w:rPr>
+          <w:rFonts w:eastAsia="SimSun"/>
+        </w:rPr>
+        <w:t>在</w:t>
+      </w:r>
+      <w:r>
+        <w:rPr>
+          <w:rFonts w:eastAsia="SimSun"/>
+          <w:b/>
+        </w:rPr>
+        <w:t>值</w:t>
+      </w:r>
+      <w:r>
+        <w:rPr>
+          <w:rFonts w:eastAsia="SimSun"/>
+        </w:rPr>
+        <w:t>列中输入</w:t>
+      </w:r>
+      <w:r>
+        <w:rPr>
+          <w:rFonts w:eastAsia="SimSun"/>
+        </w:rPr>
+        <w:t>“0.2”</w:t>
+      </w:r>
+      <w:r>
+        <w:rPr>
+          <w:rFonts w:eastAsia="SimSun"/>
+          <w:b/>
+        </w:rPr>
+        <w:t>。</w:t>
+      </w:r>
+    </w:p>
+    <w:p>
+      <w:pPr>
+        <w:keepNext/>
+        <w:rPr>
+          <w:rFonts w:eastAsia="SimSun"/>
+        </w:rPr>
+      </w:pPr>
+      <w:r>
+        <w:rPr>
+          <w:rFonts w:eastAsia="SimSun"/>
+          <w:b/>
+        </w:rPr>
+        <w:lastRenderedPageBreak/>
+        <w:t>自定义报告</w:t>
+      </w:r>
+      <w:r>
+        <w:rPr>
+          <w:rFonts w:eastAsia="SimSun"/>
+        </w:rPr>
+        <w:t>表单将显示如下：</w:t>
+      </w:r>
+    </w:p>
+    <w:p>
+      <w:pPr>
+        <w:rPr>
+          <w:rFonts w:eastAsia="SimSun"/>
+        </w:rPr>
+      </w:pPr>
+      <w:r>
+        <w:rPr>
+          <w:rFonts w:eastAsia="SimSun"/>
+          <w:noProof/>
+        </w:rPr>
+        <w:drawing>
+          <wp:inline distT="0" distB="0" distL="0" distR="0" wp14:anchorId="620E1710" wp14:editId="5197A4C4">
+            <wp:extent cx="5943600" cy="4276725"/>
+            <wp:effectExtent l="0" t="0" r="0" b="9525"/>
+            <wp:docPr id="34" name="Picture 34"/>
+            <wp:cNvGraphicFramePr>
+              <a:graphicFrameLocks xmlns:a="http://schemas.openxmlformats.org/drawingml/2006/main" noChangeAspect="1"/>
+            </wp:cNvGraphicFramePr>
+            <a:graphic xmlns:a="http://schemas.openxmlformats.org/drawingml/2006/main">
+              <a:graphicData uri="http://schemas.openxmlformats.org/drawingml/2006/picture">
+                <pic:pic xmlns:pic="http://schemas.openxmlformats.org/drawingml/2006/picture">
+                  <pic:nvPicPr>
+                    <pic:cNvPr id="34" name="Picture 34"/>
                     <pic:cNvPicPr>
                       <a:picLocks noChangeAspect="1"/>
                     </pic:cNvPicPr>
@@ -10696,262 +10668,6 @@
         <w:rPr>
           <w:rFonts w:eastAsia="SimSun"/>
         </w:rPr>
-        <w:t>要在此报告上定义新过滤器，请执行以下操作：</w:t>
-      </w:r>
-    </w:p>
-    <w:p>
-      <w:pPr>
-        <w:pStyle w:val="ListParagraph"/>
-        <w:numPr>
-          <w:ilvl w:val="0"/>
-          <w:numId w:val="12"/>
-        </w:numPr>
-        <w:rPr>
-          <w:rFonts w:eastAsia="SimSun"/>
-        </w:rPr>
-      </w:pPr>
-      <w:r>
-        <w:rPr>
-          <w:rFonts w:eastAsia="SimSun"/>
-        </w:rPr>
-        <w:t>单击</w:t>
-      </w:r>
-      <w:r>
-        <w:rPr>
-          <w:rFonts w:eastAsia="SimSun"/>
-          <w:b/>
-        </w:rPr>
-        <w:t>过滤器</w:t>
-      </w:r>
-      <w:r>
-        <w:rPr>
-          <w:rFonts w:eastAsia="SimSun"/>
-        </w:rPr>
-        <w:t>选项卡。在左侧的树视图中仍将选择</w:t>
-      </w:r>
-      <w:r>
-        <w:rPr>
-          <w:rFonts w:eastAsia="SimSun"/>
-          <w:b/>
-        </w:rPr>
-        <w:t>总面积的变异系数</w:t>
-      </w:r>
-      <w:r>
-        <w:rPr>
-          <w:rFonts w:eastAsia="SimSun"/>
-        </w:rPr>
-        <w:t>列。</w:t>
-      </w:r>
-    </w:p>
-    <w:p>
-      <w:pPr>
-        <w:pStyle w:val="ListParagraph"/>
-        <w:numPr>
-          <w:ilvl w:val="0"/>
-          <w:numId w:val="12"/>
-        </w:numPr>
-        <w:rPr>
-          <w:rFonts w:eastAsia="SimSun"/>
-        </w:rPr>
-      </w:pPr>
-      <w:r>
-        <w:rPr>
-          <w:rFonts w:eastAsia="SimSun"/>
-        </w:rPr>
-        <w:t>单击</w:t>
-      </w:r>
-      <w:r>
-        <w:rPr>
-          <w:rFonts w:eastAsia="SimSun"/>
-          <w:b/>
-        </w:rPr>
-        <w:t>添加</w:t>
-      </w:r>
-      <w:r>
-        <w:rPr>
-          <w:rFonts w:eastAsia="SimSun" w:hint="eastAsia"/>
-          <w:b/>
-        </w:rPr>
-        <w:t xml:space="preserve"> </w:t>
-      </w:r>
-      <w:r>
-        <w:rPr>
-          <w:rFonts w:eastAsia="SimSun"/>
-          <w:b/>
-        </w:rPr>
-        <w:t>&gt;&gt;</w:t>
-      </w:r>
-      <w:r>
-        <w:rPr>
-          <w:rFonts w:eastAsia="SimSun"/>
-        </w:rPr>
-        <w:t>按钮将该列添加到过滤器列表中。</w:t>
-      </w:r>
-    </w:p>
-    <w:p>
-      <w:pPr>
-        <w:pStyle w:val="ListParagraph"/>
-        <w:numPr>
-          <w:ilvl w:val="0"/>
-          <w:numId w:val="12"/>
-        </w:numPr>
-        <w:rPr>
-          <w:rFonts w:eastAsia="SimSun"/>
-        </w:rPr>
-      </w:pPr>
-      <w:r>
-        <w:rPr>
-          <w:rFonts w:eastAsia="SimSun"/>
-        </w:rPr>
-        <w:t>将</w:t>
-      </w:r>
-      <w:r>
-        <w:rPr>
-          <w:rFonts w:eastAsia="SimSun"/>
-          <w:b/>
-        </w:rPr>
-        <w:t>操作</w:t>
-      </w:r>
-      <w:r>
-        <w:rPr>
-          <w:rFonts w:eastAsia="SimSun"/>
-        </w:rPr>
-        <w:t>设置为</w:t>
-      </w:r>
-      <w:r>
-        <w:rPr>
-          <w:rFonts w:eastAsia="SimSun"/>
-          <w:b/>
-        </w:rPr>
-        <w:t>大于。</w:t>
-      </w:r>
-    </w:p>
-    <w:p>
-      <w:pPr>
-        <w:pStyle w:val="ListParagraph"/>
-        <w:numPr>
-          <w:ilvl w:val="0"/>
-          <w:numId w:val="12"/>
-        </w:numPr>
-        <w:rPr>
-          <w:rFonts w:eastAsia="SimSun"/>
-        </w:rPr>
-      </w:pPr>
-      <w:r>
-        <w:rPr>
-          <w:rFonts w:eastAsia="SimSun"/>
-        </w:rPr>
-        <w:t>在</w:t>
-      </w:r>
-      <w:r>
-        <w:rPr>
-          <w:rFonts w:eastAsia="SimSun"/>
-          <w:b/>
-        </w:rPr>
-        <w:t>值</w:t>
-      </w:r>
-      <w:r>
-        <w:rPr>
-          <w:rFonts w:eastAsia="SimSun"/>
-        </w:rPr>
-        <w:t>列中输入</w:t>
-      </w:r>
-      <w:r>
-        <w:rPr>
-          <w:rFonts w:eastAsia="SimSun"/>
-        </w:rPr>
-        <w:t>“0.2”</w:t>
-      </w:r>
-      <w:r>
-        <w:rPr>
-          <w:rFonts w:eastAsia="SimSun"/>
-          <w:b/>
-        </w:rPr>
-        <w:t>。</w:t>
-      </w:r>
-    </w:p>
-    <w:p>
-      <w:pPr>
-        <w:keepNext/>
-        <w:rPr>
-          <w:rFonts w:eastAsia="SimSun"/>
-        </w:rPr>
-      </w:pPr>
-      <w:r>
-        <w:rPr>
-          <w:rFonts w:eastAsia="SimSun"/>
-          <w:b/>
-        </w:rPr>
-        <w:lastRenderedPageBreak/>
-        <w:t>自定义报告</w:t>
-      </w:r>
-      <w:r>
-        <w:rPr>
-          <w:rFonts w:eastAsia="SimSun"/>
-        </w:rPr>
-        <w:t>表单将显示如下：</w:t>
-      </w:r>
-    </w:p>
-    <w:p>
-      <w:pPr>
-        <w:rPr>
-          <w:rFonts w:eastAsia="SimSun"/>
-        </w:rPr>
-      </w:pPr>
-      <w:r>
-        <w:rPr>
-          <w:rFonts w:eastAsia="SimSun"/>
-          <w:noProof/>
-        </w:rPr>
-        <w:drawing>
-          <wp:inline distT="0" distB="0" distL="0" distR="0" wp14:anchorId="620E1710" wp14:editId="5197A4C4">
-            <wp:extent cx="5943600" cy="4276725"/>
-            <wp:effectExtent l="0" t="0" r="0" b="9525"/>
-            <wp:docPr id="34" name="Picture 34"/>
-            <wp:cNvGraphicFramePr>
-              <a:graphicFrameLocks xmlns:a="http://schemas.openxmlformats.org/drawingml/2006/main" noChangeAspect="1"/>
-            </wp:cNvGraphicFramePr>
-            <a:graphic xmlns:a="http://schemas.openxmlformats.org/drawingml/2006/main">
-              <a:graphicData uri="http://schemas.openxmlformats.org/drawingml/2006/picture">
-                <pic:pic xmlns:pic="http://schemas.openxmlformats.org/drawingml/2006/picture">
-                  <pic:nvPicPr>
-                    <pic:cNvPr id="34" name="Picture 34"/>
-                    <pic:cNvPicPr>
-                      <a:picLocks noChangeAspect="1"/>
-                    </pic:cNvPicPr>
-                  </pic:nvPicPr>
-                  <pic:blipFill>
-                    <a:blip r:embed="rId28"/>
-                    <a:stretch>
-                      <a:fillRect/>
-                    </a:stretch>
-                  </pic:blipFill>
-                  <pic:spPr>
-                    <a:xfrm>
-                      <a:off x="0" y="0"/>
-                      <a:ext cx="5943600" cy="4276725"/>
-                    </a:xfrm>
-                    <a:prstGeom prst="rect">
-                      <a:avLst/>
-                    </a:prstGeom>
-                  </pic:spPr>
-                </pic:pic>
-              </a:graphicData>
-            </a:graphic>
-          </wp:inline>
-        </w:drawing>
-      </w:r>
-    </w:p>
-    <w:p>
-      <w:pPr>
-        <w:rPr>
-          <w:rFonts w:eastAsia="SimSun"/>
-        </w:rPr>
-      </w:pPr>
-      <w:r>
-        <w:rPr>
-          <w:rFonts w:eastAsia="SimSun"/>
-        </w:rPr>
         <w:t>请注意，即使</w:t>
       </w:r>
       <w:r>
@@ -11079,7 +10795,7 @@
                     </pic:cNvPicPr>
                   </pic:nvPicPr>
                   <pic:blipFill>
-                    <a:blip r:embed="rId29"/>
+                    <a:blip r:embed="rId28"/>
                     <a:stretch>
                       <a:fillRect/>
                     </a:stretch>
@@ -11373,7 +11089,7 @@
                     </pic:cNvPicPr>
                   </pic:nvPicPr>
                   <pic:blipFill>
-                    <a:blip r:embed="rId30"/>
+                    <a:blip r:embed="rId29"/>
                     <a:stretch>
                       <a:fillRect/>
                     </a:stretch>
@@ -11660,6 +11376,282 @@
                 <pic:pic xmlns:pic="http://schemas.openxmlformats.org/drawingml/2006/picture">
                   <pic:nvPicPr>
                     <pic:cNvPr id="37" name="Picture 37"/>
+                    <pic:cNvPicPr>
+                      <a:picLocks noChangeAspect="1"/>
+                    </pic:cNvPicPr>
+                  </pic:nvPicPr>
+                  <pic:blipFill>
+                    <a:blip r:embed="rId30"/>
+                    <a:stretch>
+                      <a:fillRect/>
+                    </a:stretch>
+                  </pic:blipFill>
+                  <pic:spPr>
+                    <a:xfrm>
+                      <a:off x="0" y="0"/>
+                      <a:ext cx="5943600" cy="4409440"/>
+                    </a:xfrm>
+                    <a:prstGeom prst="rect">
+                      <a:avLst/>
+                    </a:prstGeom>
+                  </pic:spPr>
+                </pic:pic>
+              </a:graphicData>
+            </a:graphic>
+          </wp:inline>
+        </w:drawing>
+      </w:r>
+    </w:p>
+    <w:p>
+      <w:pPr>
+        <w:rPr>
+          <w:rFonts w:eastAsia="SimSun"/>
+        </w:rPr>
+      </w:pPr>
+      <w:r>
+        <w:rPr>
+          <w:rFonts w:eastAsia="SimSun"/>
+        </w:rPr>
+        <w:t>为便于查看，现在可以按如下方式重新排列窗口：</w:t>
+      </w:r>
+    </w:p>
+    <w:p>
+      <w:pPr>
+        <w:pStyle w:val="ListParagraph"/>
+        <w:numPr>
+          <w:ilvl w:val="0"/>
+          <w:numId w:val="14"/>
+        </w:numPr>
+        <w:rPr>
+          <w:rFonts w:eastAsia="SimSun"/>
+        </w:rPr>
+      </w:pPr>
+      <w:r>
+        <w:rPr>
+          <w:rFonts w:eastAsia="SimSun"/>
+        </w:rPr>
+        <w:t>单击</w:t>
+      </w:r>
+      <w:r>
+        <w:rPr>
+          <w:rFonts w:eastAsia="SimSun"/>
+          <w:b/>
+        </w:rPr>
+        <w:t>结果网格</w:t>
+      </w:r>
+      <w:r>
+        <w:rPr>
+          <w:rFonts w:eastAsia="SimSun"/>
+        </w:rPr>
+        <w:t>标题，并将其拖至主窗口的底边进行停靠。</w:t>
+      </w:r>
+    </w:p>
+    <w:p>
+      <w:pPr>
+        <w:pStyle w:val="ListParagraph"/>
+        <w:numPr>
+          <w:ilvl w:val="0"/>
+          <w:numId w:val="14"/>
+        </w:numPr>
+        <w:rPr>
+          <w:rFonts w:eastAsia="SimSun"/>
+        </w:rPr>
+      </w:pPr>
+      <w:r>
+        <w:rPr>
+          <w:rFonts w:eastAsia="SimSun"/>
+        </w:rPr>
+        <w:t>单击</w:t>
+      </w:r>
+      <w:r>
+        <w:rPr>
+          <w:rFonts w:eastAsia="SimSun" w:hint="eastAsia"/>
+          <w:b/>
+        </w:rPr>
+        <w:t>峰面积</w:t>
+      </w:r>
+      <w:r>
+        <w:rPr>
+          <w:rFonts w:eastAsia="SimSun"/>
+        </w:rPr>
+        <w:t>标题，并将其拖至主窗口的右边进行停靠。</w:t>
+      </w:r>
+    </w:p>
+    <w:p>
+      <w:pPr>
+        <w:pStyle w:val="ListParagraph"/>
+        <w:numPr>
+          <w:ilvl w:val="0"/>
+          <w:numId w:val="14"/>
+        </w:numPr>
+        <w:rPr>
+          <w:rFonts w:eastAsia="SimSun"/>
+        </w:rPr>
+      </w:pPr>
+      <w:r>
+        <w:rPr>
+          <w:rFonts w:eastAsia="SimSun"/>
+        </w:rPr>
+        <w:t>单击并拖动各个窗口窗格之间的拆分器，以调整空间分配。</w:t>
+      </w:r>
+    </w:p>
+    <w:p>
+      <w:pPr>
+        <w:pStyle w:val="ListParagraph"/>
+        <w:numPr>
+          <w:ilvl w:val="0"/>
+          <w:numId w:val="14"/>
+        </w:numPr>
+        <w:rPr>
+          <w:rFonts w:eastAsia="SimSun"/>
+        </w:rPr>
+      </w:pPr>
+      <w:r>
+        <w:rPr>
+          <w:rFonts w:eastAsia="SimSun"/>
+        </w:rPr>
+        <w:t>如果尚未选择最佳峰值，请在</w:t>
+      </w:r>
+      <w:r>
+        <w:rPr>
+          <w:rFonts w:eastAsia="SimSun"/>
+          <w:b/>
+        </w:rPr>
+        <w:t>视图</w:t>
+      </w:r>
+      <w:r>
+        <w:rPr>
+          <w:rFonts w:eastAsia="SimSun"/>
+        </w:rPr>
+        <w:t>菜单中选择</w:t>
+      </w:r>
+      <w:r>
+        <w:rPr>
+          <w:rFonts w:eastAsia="SimSun"/>
+          <w:b/>
+        </w:rPr>
+        <w:t>自动缩放</w:t>
+      </w:r>
+      <w:r>
+        <w:rPr>
+          <w:rFonts w:eastAsia="SimSun"/>
+        </w:rPr>
+        <w:t>，然后单击</w:t>
+      </w:r>
+      <w:r>
+        <w:rPr>
+          <w:rFonts w:eastAsia="SimSun"/>
+          <w:b/>
+        </w:rPr>
+        <w:t>最佳峰值</w:t>
+      </w:r>
+      <w:r>
+        <w:rPr>
+          <w:rFonts w:eastAsia="SimSun"/>
+        </w:rPr>
+        <w:t xml:space="preserve"> (F11)</w:t>
+      </w:r>
+      <w:r>
+        <w:rPr>
+          <w:rFonts w:eastAsia="SimSun"/>
+        </w:rPr>
+        <w:t>。</w:t>
+      </w:r>
+    </w:p>
+    <w:p>
+      <w:pPr>
+        <w:pStyle w:val="ListParagraph"/>
+        <w:numPr>
+          <w:ilvl w:val="0"/>
+          <w:numId w:val="14"/>
+        </w:numPr>
+        <w:rPr>
+          <w:rFonts w:eastAsia="SimSun"/>
+        </w:rPr>
+      </w:pPr>
+      <w:r>
+        <w:rPr>
+          <w:rFonts w:eastAsia="SimSun"/>
+        </w:rPr>
+        <w:t>在</w:t>
+      </w:r>
+      <w:r>
+        <w:rPr>
+          <w:rFonts w:eastAsia="SimSun"/>
+          <w:b/>
+        </w:rPr>
+        <w:t>目标</w:t>
+      </w:r>
+      <w:r>
+        <w:rPr>
+          <w:rFonts w:eastAsia="SimSun"/>
+        </w:rPr>
+        <w:t>视图中，选择当前所选肽段下面的母离子</w:t>
+      </w:r>
+      <w:r>
+        <w:rPr>
+          <w:rFonts w:eastAsia="SimSun"/>
+        </w:rPr>
+        <w:t>“467.2440+++”</w:t>
+      </w:r>
+      <w:r>
+        <w:rPr>
+          <w:rFonts w:eastAsia="SimSun"/>
+        </w:rPr>
+        <w:t>。</w:t>
+      </w:r>
+    </w:p>
+    <w:p>
+      <w:pPr>
+        <w:keepNext/>
+        <w:rPr>
+          <w:rFonts w:eastAsia="SimSun"/>
+        </w:rPr>
+      </w:pPr>
+      <w:r>
+        <w:rPr>
+          <w:rFonts w:eastAsia="SimSun"/>
+        </w:rPr>
+        <w:lastRenderedPageBreak/>
+        <w:t>执行此操作后，</w:t>
+      </w:r>
+      <w:r>
+        <w:rPr>
+          <w:rFonts w:eastAsia="SimSun"/>
+        </w:rPr>
+        <w:t xml:space="preserve">Skyline </w:t>
+      </w:r>
+      <w:r>
+        <w:rPr>
+          <w:rFonts w:eastAsia="SimSun"/>
+        </w:rPr>
+        <w:t>应显示如下：</w:t>
+      </w:r>
+    </w:p>
+    <w:p>
+      <w:pPr>
+        <w:rPr>
+          <w:rFonts w:eastAsia="SimSun"/>
+        </w:rPr>
+      </w:pPr>
+      <w:r>
+        <w:rPr>
+          <w:rFonts w:eastAsia="SimSun"/>
+          <w:noProof/>
+        </w:rPr>
+        <w:drawing>
+          <wp:inline distT="0" distB="0" distL="0" distR="0" wp14:anchorId="7BDD96B8" wp14:editId="7EEC1E28">
+            <wp:extent cx="5943600" cy="4409440"/>
+            <wp:effectExtent l="0" t="0" r="0" b="0"/>
+            <wp:docPr id="38" name="Picture 38"/>
+            <wp:cNvGraphicFramePr>
+              <a:graphicFrameLocks xmlns:a="http://schemas.openxmlformats.org/drawingml/2006/main" noChangeAspect="1"/>
+            </wp:cNvGraphicFramePr>
+            <a:graphic xmlns:a="http://schemas.openxmlformats.org/drawingml/2006/main">
+              <a:graphicData uri="http://schemas.openxmlformats.org/drawingml/2006/picture">
+                <pic:pic xmlns:pic="http://schemas.openxmlformats.org/drawingml/2006/picture">
+                  <pic:nvPicPr>
+                    <pic:cNvPr id="38" name="Picture 38"/>
                     <pic:cNvPicPr>
                       <a:picLocks noChangeAspect="1"/>
                     </pic:cNvPicPr>
@@ -11685,282 +11677,6 @@
           </wp:inline>
         </w:drawing>
       </w:r>
-    </w:p>
-    <w:p>
-      <w:pPr>
-        <w:rPr>
-          <w:rFonts w:eastAsia="SimSun"/>
-        </w:rPr>
-      </w:pPr>
-      <w:r>
-        <w:rPr>
-          <w:rFonts w:eastAsia="SimSun"/>
-        </w:rPr>
-        <w:t>为便于查看，现在可以按如下方式重新排列窗口：</w:t>
-      </w:r>
-    </w:p>
-    <w:p>
-      <w:pPr>
-        <w:pStyle w:val="ListParagraph"/>
-        <w:numPr>
-          <w:ilvl w:val="0"/>
-          <w:numId w:val="14"/>
-        </w:numPr>
-        <w:rPr>
-          <w:rFonts w:eastAsia="SimSun"/>
-        </w:rPr>
-      </w:pPr>
-      <w:r>
-        <w:rPr>
-          <w:rFonts w:eastAsia="SimSun"/>
-        </w:rPr>
-        <w:t>单击</w:t>
-      </w:r>
-      <w:r>
-        <w:rPr>
-          <w:rFonts w:eastAsia="SimSun"/>
-          <w:b/>
-        </w:rPr>
-        <w:t>结果网格</w:t>
-      </w:r>
-      <w:r>
-        <w:rPr>
-          <w:rFonts w:eastAsia="SimSun"/>
-        </w:rPr>
-        <w:t>标题，并将其拖至主窗口的底边进行停靠。</w:t>
-      </w:r>
-    </w:p>
-    <w:p>
-      <w:pPr>
-        <w:pStyle w:val="ListParagraph"/>
-        <w:numPr>
-          <w:ilvl w:val="0"/>
-          <w:numId w:val="14"/>
-        </w:numPr>
-        <w:rPr>
-          <w:rFonts w:eastAsia="SimSun"/>
-        </w:rPr>
-      </w:pPr>
-      <w:r>
-        <w:rPr>
-          <w:rFonts w:eastAsia="SimSun"/>
-        </w:rPr>
-        <w:t>单击</w:t>
-      </w:r>
-      <w:r>
-        <w:rPr>
-          <w:rFonts w:eastAsia="SimSun" w:hint="eastAsia"/>
-          <w:b/>
-        </w:rPr>
-        <w:t>峰面积</w:t>
-      </w:r>
-      <w:r>
-        <w:rPr>
-          <w:rFonts w:eastAsia="SimSun"/>
-        </w:rPr>
-        <w:t>标题，并将其拖至主窗口的右边进行停靠。</w:t>
-      </w:r>
-    </w:p>
-    <w:p>
-      <w:pPr>
-        <w:pStyle w:val="ListParagraph"/>
-        <w:numPr>
-          <w:ilvl w:val="0"/>
-          <w:numId w:val="14"/>
-        </w:numPr>
-        <w:rPr>
-          <w:rFonts w:eastAsia="SimSun"/>
-        </w:rPr>
-      </w:pPr>
-      <w:r>
-        <w:rPr>
-          <w:rFonts w:eastAsia="SimSun"/>
-        </w:rPr>
-        <w:t>单击并拖动各个窗口窗格之间的拆分器，以调整空间分配。</w:t>
-      </w:r>
-    </w:p>
-    <w:p>
-      <w:pPr>
-        <w:pStyle w:val="ListParagraph"/>
-        <w:numPr>
-          <w:ilvl w:val="0"/>
-          <w:numId w:val="14"/>
-        </w:numPr>
-        <w:rPr>
-          <w:rFonts w:eastAsia="SimSun"/>
-        </w:rPr>
-      </w:pPr>
-      <w:r>
-        <w:rPr>
-          <w:rFonts w:eastAsia="SimSun"/>
-        </w:rPr>
-        <w:t>如果尚未选择最佳峰值，请在</w:t>
-      </w:r>
-      <w:r>
-        <w:rPr>
-          <w:rFonts w:eastAsia="SimSun"/>
-          <w:b/>
-        </w:rPr>
-        <w:t>视图</w:t>
-      </w:r>
-      <w:r>
-        <w:rPr>
-          <w:rFonts w:eastAsia="SimSun"/>
-        </w:rPr>
-        <w:t>菜单中选择</w:t>
-      </w:r>
-      <w:r>
-        <w:rPr>
-          <w:rFonts w:eastAsia="SimSun"/>
-          <w:b/>
-        </w:rPr>
-        <w:t>自动缩放</w:t>
-      </w:r>
-      <w:r>
-        <w:rPr>
-          <w:rFonts w:eastAsia="SimSun"/>
-        </w:rPr>
-        <w:t>，然后单击</w:t>
-      </w:r>
-      <w:r>
-        <w:rPr>
-          <w:rFonts w:eastAsia="SimSun"/>
-          <w:b/>
-        </w:rPr>
-        <w:t>最佳峰值</w:t>
-      </w:r>
-      <w:r>
-        <w:rPr>
-          <w:rFonts w:eastAsia="SimSun"/>
-        </w:rPr>
-        <w:t xml:space="preserve"> (F11)</w:t>
-      </w:r>
-      <w:r>
-        <w:rPr>
-          <w:rFonts w:eastAsia="SimSun"/>
-        </w:rPr>
-        <w:t>。</w:t>
-      </w:r>
-    </w:p>
-    <w:p>
-      <w:pPr>
-        <w:pStyle w:val="ListParagraph"/>
-        <w:numPr>
-          <w:ilvl w:val="0"/>
-          <w:numId w:val="14"/>
-        </w:numPr>
-        <w:rPr>
-          <w:rFonts w:eastAsia="SimSun"/>
-        </w:rPr>
-      </w:pPr>
-      <w:r>
-        <w:rPr>
-          <w:rFonts w:eastAsia="SimSun"/>
-        </w:rPr>
-        <w:t>在</w:t>
-      </w:r>
-      <w:r>
-        <w:rPr>
-          <w:rFonts w:eastAsia="SimSun"/>
-          <w:b/>
-        </w:rPr>
-        <w:t>目标</w:t>
-      </w:r>
-      <w:r>
-        <w:rPr>
-          <w:rFonts w:eastAsia="SimSun"/>
-        </w:rPr>
-        <w:t>视图中，选择当前所选肽段下面的母离子</w:t>
-      </w:r>
-      <w:r>
-        <w:rPr>
-          <w:rFonts w:eastAsia="SimSun"/>
-        </w:rPr>
-        <w:t>“467.2440+++”</w:t>
-      </w:r>
-      <w:r>
-        <w:rPr>
-          <w:rFonts w:eastAsia="SimSun"/>
-        </w:rPr>
-        <w:t>。</w:t>
-      </w:r>
-    </w:p>
-    <w:p>
-      <w:pPr>
-        <w:keepNext/>
-        <w:rPr>
-          <w:rFonts w:eastAsia="SimSun"/>
-        </w:rPr>
-      </w:pPr>
-      <w:r>
-        <w:rPr>
-          <w:rFonts w:eastAsia="SimSun"/>
-        </w:rPr>
-        <w:lastRenderedPageBreak/>
-        <w:t>执行此操作后，</w:t>
-      </w:r>
-      <w:r>
-        <w:rPr>
-          <w:rFonts w:eastAsia="SimSun"/>
-        </w:rPr>
-        <w:t xml:space="preserve">Skyline </w:t>
-      </w:r>
-      <w:r>
-        <w:rPr>
-          <w:rFonts w:eastAsia="SimSun"/>
-        </w:rPr>
-        <w:t>应显示如下：</w:t>
-      </w:r>
-    </w:p>
-    <w:p>
-      <w:pPr>
-        <w:rPr>
-          <w:rFonts w:eastAsia="SimSun"/>
-        </w:rPr>
-      </w:pPr>
-      <w:r>
-        <w:rPr>
-          <w:rFonts w:eastAsia="SimSun"/>
-          <w:noProof/>
-        </w:rPr>
-        <w:drawing>
-          <wp:inline distT="0" distB="0" distL="0" distR="0" wp14:anchorId="7BDD96B8" wp14:editId="7EEC1E28">
-            <wp:extent cx="5943600" cy="4409440"/>
-            <wp:effectExtent l="0" t="0" r="0" b="0"/>
-            <wp:docPr id="38" name="Picture 38"/>
-            <wp:cNvGraphicFramePr>
-              <a:graphicFrameLocks xmlns:a="http://schemas.openxmlformats.org/drawingml/2006/main" noChangeAspect="1"/>
-            </wp:cNvGraphicFramePr>
-            <a:graphic xmlns:a="http://schemas.openxmlformats.org/drawingml/2006/main">
-              <a:graphicData uri="http://schemas.openxmlformats.org/drawingml/2006/picture">
-                <pic:pic xmlns:pic="http://schemas.openxmlformats.org/drawingml/2006/picture">
-                  <pic:nvPicPr>
-                    <pic:cNvPr id="38" name="Picture 38"/>
-                    <pic:cNvPicPr>
-                      <a:picLocks noChangeAspect="1"/>
-                    </pic:cNvPicPr>
-                  </pic:nvPicPr>
-                  <pic:blipFill>
-                    <a:blip r:embed="rId32"/>
-                    <a:stretch>
-                      <a:fillRect/>
-                    </a:stretch>
-                  </pic:blipFill>
-                  <pic:spPr>
-                    <a:xfrm>
-                      <a:off x="0" y="0"/>
-                      <a:ext cx="5943600" cy="4409440"/>
-                    </a:xfrm>
-                    <a:prstGeom prst="rect">
-                      <a:avLst/>
-                    </a:prstGeom>
-                  </pic:spPr>
-                </pic:pic>
-              </a:graphicData>
-            </a:graphic>
-          </wp:inline>
-        </w:drawing>
-      </w:r>
       <w:r>
         <w:rPr>
           <w:rFonts w:eastAsia="SimSun"/>
@@ -12340,7 +12056,7 @@
                     </pic:cNvPicPr>
                   </pic:nvPicPr>
                   <pic:blipFill>
-                    <a:blip r:embed="rId33">
+                    <a:blip r:embed="rId32">
                       <a:extLst>
                         <a:ext uri="{28A0092B-C50C-407E-A947-70E740481C1C}">
                           <a14:useLocalDpi xmlns:a14="http://schemas.microsoft.com/office/drawing/2010/main" val="0"/>
@@ -13310,7 +13026,7 @@
                     </pic:cNvPicPr>
                   </pic:nvPicPr>
                   <pic:blipFill>
-                    <a:blip r:embed="rId34"/>
+                    <a:blip r:embed="rId33"/>
                     <a:stretch>
                       <a:fillRect/>
                     </a:stretch>
@@ -13513,7 +13229,7 @@
                     </pic:cNvPicPr>
                   </pic:nvPicPr>
                   <pic:blipFill>
-                    <a:blip r:embed="rId35"/>
+                    <a:blip r:embed="rId34"/>
                     <a:stretch>
                       <a:fillRect/>
                     </a:stretch>
@@ -13852,7 +13568,7 @@
                     </pic:cNvPicPr>
                   </pic:nvPicPr>
                   <pic:blipFill>
-                    <a:blip r:embed="rId36"/>
+                    <a:blip r:embed="rId35"/>
                     <a:stretch>
                       <a:fillRect/>
                     </a:stretch>
@@ -14038,7 +13754,7 @@
                     </pic:cNvPicPr>
                   </pic:nvPicPr>
                   <pic:blipFill>
-                    <a:blip r:embed="rId37"/>
+                    <a:blip r:embed="rId36"/>
                     <a:stretch>
                       <a:fillRect/>
                     </a:stretch>
@@ -14081,7 +13797,14 @@
         <w:rPr>
           <w:rFonts w:eastAsia="SimSun"/>
         </w:rPr>
-        <w:t>“Rep1”</w:t>
+        <w:t>“Rep</w:t>
+      </w:r>
+      <w:proofErr w:type="gramStart"/>
+      <w:r>
+        <w:rPr>
+          <w:rFonts w:eastAsia="SimSun"/>
+        </w:rPr>
+        <w:t>1”</w:t>
       </w:r>
       <w:r>
         <w:rPr>
@@ -14089,6 +13812,7 @@
         </w:rPr>
         <w:t>行的新</w:t>
       </w:r>
+      <w:proofErr w:type="gramEnd"/>
       <w:r>
         <w:rPr>
           <w:rFonts w:eastAsia="SimSun"/>
@@ -14549,7 +14273,7 @@
           <w:rFonts w:eastAsia="SimSun"/>
         </w:rPr>
       </w:pPr>
-      <w:hyperlink r:id="rId38" w:history="1">
+      <w:hyperlink r:id="rId37" w:history="1">
         <w:r>
           <w:rPr>
             <w:rStyle w:val="Hyperlink"/>
@@ -14560,7 +14284,7 @@
       </w:hyperlink>
     </w:p>
     <w:sectPr>
-      <w:footerReference w:type="default" r:id="rId39"/>
+      <w:footerReference w:type="default" r:id="rId38"/>
       <w:pgSz w:w="12240" w:h="15840"/>
       <w:pgMar w:top="1440" w:right="1440" w:bottom="1440" w:left="1440" w:header="720" w:footer="720" w:gutter="0"/>
       <w:cols w:space="720"/>
@@ -14571,7 +14295,7 @@
 </file>
 
 <file path=word/endnotes.xml><?xml version="1.0" encoding="utf-8"?>
-<w:endnotes xmlns:wpc="http://schemas.microsoft.com/office/word/2010/wordprocessingCanvas" xmlns:cx="http://schemas.microsoft.com/office/drawing/2014/chartex" xmlns:cx1="http://schemas.microsoft.com/office/drawing/2015/9/8/chartex" xmlns:cx2="http://schemas.microsoft.com/office/drawing/2015/10/21/chartex" xmlns:cx3="http://schemas.microsoft.com/office/drawing/2016/5/9/chartex" xmlns:cx4="http://schemas.microsoft.com/office/drawing/2016/5/10/chartex" xmlns:cx5="http://schemas.microsoft.com/office/drawing/2016/5/11/chartex" xmlns:cx6="http://schemas.microsoft.com/office/drawing/2016/5/12/chartex" xmlns:cx7="http://schemas.microsoft.com/office/drawing/2016/5/13/chartex" xmlns:cx8="http://schemas.microsoft.com/office/drawing/2016/5/14/chartex" xmlns:mc="http://schemas.openxmlformats.org/markup-compatibility/2006" xmlns:aink="http://schemas.microsoft.com/office/drawing/2016/ink" xmlns:am3d="http://schemas.microsoft.com/office/drawing/2017/model3d" xmlns:o="urn:schemas-microsoft-com:office:office" xmlns:r="http://schemas.openxmlformats.org/officeDocument/2006/relationships" xmlns:m="http://schemas.openxmlformats.org/officeDocument/2006/math" xmlns:v="urn:schemas-microsoft-com:vml" xmlns:wp14="http://schemas.microsoft.com/office/word/2010/wordprocessingDrawing" xmlns:wp="http://schemas.openxmlformats.org/drawingml/2006/wordprocessingDrawing" xmlns:w10="urn:schemas-microsoft-com:office:word" xmlns:w="http://schemas.openxmlformats.org/wordprocessingml/2006/main" xmlns:w14="http://schemas.microsoft.com/office/word/2010/wordml" xmlns:w15="http://schemas.microsoft.com/office/word/2012/wordml" xmlns:w16cex="http://schemas.microsoft.com/office/word/2018/wordml/cex" xmlns:w16cid="http://schemas.microsoft.com/office/word/2016/wordml/cid" xmlns:w16="http://schemas.microsoft.com/office/word/2018/wordml" xmlns:w16sdtdh="http://schemas.microsoft.com/office/word/2020/wordml/sdtdatahash" xmlns:w16se="http://schemas.microsoft.com/office/word/2015/wordml/symex" xmlns:wpg="http://schemas.microsoft.com/office/word/2010/wordprocessingGroup" xmlns:wpi="http://schemas.microsoft.com/office/word/2010/wordprocessingInk" xmlns:wne="http://schemas.microsoft.com/office/word/2006/wordml" xmlns:wps="http://schemas.microsoft.com/office/word/2010/wordprocessingShape" mc:Ignorable="w14 w15 w16se w16cid w16 w16cex w16sdtdh wp14">
+<w:endnotes xmlns:wpc="http://schemas.microsoft.com/office/word/2010/wordprocessingCanvas" xmlns:cx="http://schemas.microsoft.com/office/drawing/2014/chartex" xmlns:cx1="http://schemas.microsoft.com/office/drawing/2015/9/8/chartex" xmlns:cx2="http://schemas.microsoft.com/office/drawing/2015/10/21/chartex" xmlns:cx3="http://schemas.microsoft.com/office/drawing/2016/5/9/chartex" xmlns:cx4="http://schemas.microsoft.com/office/drawing/2016/5/10/chartex" xmlns:cx5="http://schemas.microsoft.com/office/drawing/2016/5/11/chartex" xmlns:cx6="http://schemas.microsoft.com/office/drawing/2016/5/12/chartex" xmlns:cx7="http://schemas.microsoft.com/office/drawing/2016/5/13/chartex" xmlns:cx8="http://schemas.microsoft.com/office/drawing/2016/5/14/chartex" xmlns:mc="http://schemas.openxmlformats.org/markup-compatibility/2006" xmlns:aink="http://schemas.microsoft.com/office/drawing/2016/ink" xmlns:am3d="http://schemas.microsoft.com/office/drawing/2017/model3d" xmlns:o="urn:schemas-microsoft-com:office:office" xmlns:oel="http://schemas.microsoft.com/office/2019/extlst" xmlns:r="http://schemas.openxmlformats.org/officeDocument/2006/relationships" xmlns:m="http://schemas.openxmlformats.org/officeDocument/2006/math" xmlns:v="urn:schemas-microsoft-com:vml" xmlns:wp14="http://schemas.microsoft.com/office/word/2010/wordprocessingDrawing" xmlns:wp="http://schemas.openxmlformats.org/drawingml/2006/wordprocessingDrawing" xmlns:w10="urn:schemas-microsoft-com:office:word" xmlns:w="http://schemas.openxmlformats.org/wordprocessingml/2006/main" xmlns:w14="http://schemas.microsoft.com/office/word/2010/wordml" xmlns:w15="http://schemas.microsoft.com/office/word/2012/wordml" xmlns:w16cex="http://schemas.microsoft.com/office/word/2018/wordml/cex" xmlns:w16cid="http://schemas.microsoft.com/office/word/2016/wordml/cid" xmlns:w16="http://schemas.microsoft.com/office/word/2018/wordml" xmlns:w16du="http://schemas.microsoft.com/office/word/2023/wordml/word16du" xmlns:w16sdtdh="http://schemas.microsoft.com/office/word/2020/wordml/sdtdatahash" xmlns:w16se="http://schemas.microsoft.com/office/word/2015/wordml/symex" xmlns:wpg="http://schemas.microsoft.com/office/word/2010/wordprocessingGroup" xmlns:wpi="http://schemas.microsoft.com/office/word/2010/wordprocessingInk" xmlns:wne="http://schemas.microsoft.com/office/word/2006/wordml" xmlns:wps="http://schemas.microsoft.com/office/word/2010/wordprocessingShape" mc:Ignorable="w14 w15 w16se w16cid w16 w16cex w16sdtdh w16du wp14">
   <w:endnote w:type="separator" w:id="-1">
     <w:p>
       <w:pPr>
@@ -14596,12 +14320,11 @@
 </file>
 
 <file path=word/footer1.xml><?xml version="1.0" encoding="utf-8"?>
-<w:ftr xmlns:wpc="http://schemas.microsoft.com/office/word/2010/wordprocessingCanvas" xmlns:cx="http://schemas.microsoft.com/office/drawing/2014/chartex" xmlns:cx1="http://schemas.microsoft.com/office/drawing/2015/9/8/chartex" xmlns:cx2="http://schemas.microsoft.com/office/drawing/2015/10/21/chartex" xmlns:cx3="http://schemas.microsoft.com/office/drawing/2016/5/9/chartex" xmlns:cx4="http://schemas.microsoft.com/office/drawing/2016/5/10/chartex" xmlns:cx5="http://schemas.microsoft.com/office/drawing/2016/5/11/chartex" xmlns:cx6="http://schemas.microsoft.com/office/drawing/2016/5/12/chartex" xmlns:cx7="http://schemas.microsoft.com/office/drawing/2016/5/13/chartex" xmlns:cx8="http://schemas.microsoft.com/office/drawing/2016/5/14/chartex" xmlns:mc="http://schemas.openxmlformats.org/markup-compatibility/2006" xmlns:aink="http://schemas.microsoft.com/office/drawing/2016/ink" xmlns:am3d="http://schemas.microsoft.com/office/drawing/2017/model3d" xmlns:o="urn:schemas-microsoft-com:office:office" xmlns:r="http://schemas.openxmlformats.org/officeDocument/2006/relationships" xmlns:m="http://schemas.openxmlformats.org/officeDocument/2006/math" xmlns:v="urn:schemas-microsoft-com:vml" xmlns:wp14="http://schemas.microsoft.com/office/word/2010/wordprocessingDrawing" xmlns:wp="http://schemas.openxmlformats.org/drawingml/2006/wordprocessingDrawing" xmlns:w10="urn:schemas-microsoft-com:office:word" xmlns:w="http://schemas.openxmlformats.org/wordprocessingml/2006/main" xmlns:w14="http://schemas.microsoft.com/office/word/2010/wordml" xmlns:w15="http://schemas.microsoft.com/office/word/2012/wordml" xmlns:w16cex="http://schemas.microsoft.com/office/word/2018/wordml/cex" xmlns:w16cid="http://schemas.microsoft.com/office/word/2016/wordml/cid" xmlns:w16="http://schemas.microsoft.com/office/word/2018/wordml" xmlns:w16sdtdh="http://schemas.microsoft.com/office/word/2020/wordml/sdtdatahash" xmlns:w16se="http://schemas.microsoft.com/office/word/2015/wordml/symex" xmlns:wpg="http://schemas.microsoft.com/office/word/2010/wordprocessingGroup" xmlns:wpi="http://schemas.microsoft.com/office/word/2010/wordprocessingInk" xmlns:wne="http://schemas.microsoft.com/office/word/2006/wordml" xmlns:wps="http://schemas.microsoft.com/office/word/2010/wordprocessingShape" mc:Ignorable="w14 w15 w16se w16cid w16 w16cex w16sdtdh wp14">
+<w:ftr xmlns:wpc="http://schemas.microsoft.com/office/word/2010/wordprocessingCanvas" xmlns:cx="http://schemas.microsoft.com/office/drawing/2014/chartex" xmlns:cx1="http://schemas.microsoft.com/office/drawing/2015/9/8/chartex" xmlns:cx2="http://schemas.microsoft.com/office/drawing/2015/10/21/chartex" xmlns:cx3="http://schemas.microsoft.com/office/drawing/2016/5/9/chartex" xmlns:cx4="http://schemas.microsoft.com/office/drawing/2016/5/10/chartex" xmlns:cx5="http://schemas.microsoft.com/office/drawing/2016/5/11/chartex" xmlns:cx6="http://schemas.microsoft.com/office/drawing/2016/5/12/chartex" xmlns:cx7="http://schemas.microsoft.com/office/drawing/2016/5/13/chartex" xmlns:cx8="http://schemas.microsoft.com/office/drawing/2016/5/14/chartex" xmlns:mc="http://schemas.openxmlformats.org/markup-compatibility/2006" xmlns:aink="http://schemas.microsoft.com/office/drawing/2016/ink" xmlns:am3d="http://schemas.microsoft.com/office/drawing/2017/model3d" xmlns:o="urn:schemas-microsoft-com:office:office" xmlns:oel="http://schemas.microsoft.com/office/2019/extlst" xmlns:r="http://schemas.openxmlformats.org/officeDocument/2006/relationships" xmlns:m="http://schemas.openxmlformats.org/officeDocument/2006/math" xmlns:v="urn:schemas-microsoft-com:vml" xmlns:wp14="http://schemas.microsoft.com/office/word/2010/wordprocessingDrawing" xmlns:wp="http://schemas.openxmlformats.org/drawingml/2006/wordprocessingDrawing" xmlns:w10="urn:schemas-microsoft-com:office:word" xmlns:w="http://schemas.openxmlformats.org/wordprocessingml/2006/main" xmlns:w14="http://schemas.microsoft.com/office/word/2010/wordml" xmlns:w15="http://schemas.microsoft.com/office/word/2012/wordml" xmlns:w16cex="http://schemas.microsoft.com/office/word/2018/wordml/cex" xmlns:w16cid="http://schemas.microsoft.com/office/word/2016/wordml/cid" xmlns:w16="http://schemas.microsoft.com/office/word/2018/wordml" xmlns:w16du="http://schemas.microsoft.com/office/word/2023/wordml/word16du" xmlns:w16sdtdh="http://schemas.microsoft.com/office/word/2020/wordml/sdtdatahash" xmlns:w16se="http://schemas.microsoft.com/office/word/2015/wordml/symex" xmlns:wpg="http://schemas.microsoft.com/office/word/2010/wordprocessingGroup" xmlns:wpi="http://schemas.microsoft.com/office/word/2010/wordprocessingInk" xmlns:wne="http://schemas.microsoft.com/office/word/2006/wordml" xmlns:wps="http://schemas.microsoft.com/office/word/2010/wordprocessingShape" mc:Ignorable="w14 w15 w16se w16cid w16 w16cex w16sdtdh w16du wp14">
   <w:sdt>
     <w:sdtPr>
       <w:id w:val="608523402"/>
     </w:sdtPr>
-    <w:sdtEndPr/>
     <w:sdtContent>
       <w:p>
         <w:pPr>
@@ -14635,7 +14358,7 @@
 </file>
 
 <file path=word/footnotes.xml><?xml version="1.0" encoding="utf-8"?>
-<w:footnotes xmlns:wpc="http://schemas.microsoft.com/office/word/2010/wordprocessingCanvas" xmlns:cx="http://schemas.microsoft.com/office/drawing/2014/chartex" xmlns:cx1="http://schemas.microsoft.com/office/drawing/2015/9/8/chartex" xmlns:cx2="http://schemas.microsoft.com/office/drawing/2015/10/21/chartex" xmlns:cx3="http://schemas.microsoft.com/office/drawing/2016/5/9/chartex" xmlns:cx4="http://schemas.microsoft.com/office/drawing/2016/5/10/chartex" xmlns:cx5="http://schemas.microsoft.com/office/drawing/2016/5/11/chartex" xmlns:cx6="http://schemas.microsoft.com/office/drawing/2016/5/12/chartex" xmlns:cx7="http://schemas.microsoft.com/office/drawing/2016/5/13/chartex" xmlns:cx8="http://schemas.microsoft.com/office/drawing/2016/5/14/chartex" xmlns:mc="http://schemas.openxmlformats.org/markup-compatibility/2006" xmlns:aink="http://schemas.microsoft.com/office/drawing/2016/ink" xmlns:am3d="http://schemas.microsoft.com/office/drawing/2017/model3d" xmlns:o="urn:schemas-microsoft-com:office:office" xmlns:r="http://schemas.openxmlformats.org/officeDocument/2006/relationships" xmlns:m="http://schemas.openxmlformats.org/officeDocument/2006/math" xmlns:v="urn:schemas-microsoft-com:vml" xmlns:wp14="http://schemas.microsoft.com/office/word/2010/wordprocessingDrawing" xmlns:wp="http://schemas.openxmlformats.org/drawingml/2006/wordprocessingDrawing" xmlns:w10="urn:schemas-microsoft-com:office:word" xmlns:w="http://schemas.openxmlformats.org/wordprocessingml/2006/main" xmlns:w14="http://schemas.microsoft.com/office/word/2010/wordml" xmlns:w15="http://schemas.microsoft.com/office/word/2012/wordml" xmlns:w16cex="http://schemas.microsoft.com/office/word/2018/wordml/cex" xmlns:w16cid="http://schemas.microsoft.com/office/word/2016/wordml/cid" xmlns:w16="http://schemas.microsoft.com/office/word/2018/wordml" xmlns:w16sdtdh="http://schemas.microsoft.com/office/word/2020/wordml/sdtdatahash" xmlns:w16se="http://schemas.microsoft.com/office/word/2015/wordml/symex" xmlns:wpg="http://schemas.microsoft.com/office/word/2010/wordprocessingGroup" xmlns:wpi="http://schemas.microsoft.com/office/word/2010/wordprocessingInk" xmlns:wne="http://schemas.microsoft.com/office/word/2006/wordml" xmlns:wps="http://schemas.microsoft.com/office/word/2010/wordprocessingShape" mc:Ignorable="w14 w15 w16se w16cid w16 w16cex w16sdtdh wp14">
+<w:footnotes xmlns:wpc="http://schemas.microsoft.com/office/word/2010/wordprocessingCanvas" xmlns:cx="http://schemas.microsoft.com/office/drawing/2014/chartex" xmlns:cx1="http://schemas.microsoft.com/office/drawing/2015/9/8/chartex" xmlns:cx2="http://schemas.microsoft.com/office/drawing/2015/10/21/chartex" xmlns:cx3="http://schemas.microsoft.com/office/drawing/2016/5/9/chartex" xmlns:cx4="http://schemas.microsoft.com/office/drawing/2016/5/10/chartex" xmlns:cx5="http://schemas.microsoft.com/office/drawing/2016/5/11/chartex" xmlns:cx6="http://schemas.microsoft.com/office/drawing/2016/5/12/chartex" xmlns:cx7="http://schemas.microsoft.com/office/drawing/2016/5/13/chartex" xmlns:cx8="http://schemas.microsoft.com/office/drawing/2016/5/14/chartex" xmlns:mc="http://schemas.openxmlformats.org/markup-compatibility/2006" xmlns:aink="http://schemas.microsoft.com/office/drawing/2016/ink" xmlns:am3d="http://schemas.microsoft.com/office/drawing/2017/model3d" xmlns:o="urn:schemas-microsoft-com:office:office" xmlns:oel="http://schemas.microsoft.com/office/2019/extlst" xmlns:r="http://schemas.openxmlformats.org/officeDocument/2006/relationships" xmlns:m="http://schemas.openxmlformats.org/officeDocument/2006/math" xmlns:v="urn:schemas-microsoft-com:vml" xmlns:wp14="http://schemas.microsoft.com/office/word/2010/wordprocessingDrawing" xmlns:wp="http://schemas.openxmlformats.org/drawingml/2006/wordprocessingDrawing" xmlns:w10="urn:schemas-microsoft-com:office:word" xmlns:w="http://schemas.openxmlformats.org/wordprocessingml/2006/main" xmlns:w14="http://schemas.microsoft.com/office/word/2010/wordml" xmlns:w15="http://schemas.microsoft.com/office/word/2012/wordml" xmlns:w16cex="http://schemas.microsoft.com/office/word/2018/wordml/cex" xmlns:w16cid="http://schemas.microsoft.com/office/word/2016/wordml/cid" xmlns:w16="http://schemas.microsoft.com/office/word/2018/wordml" xmlns:w16du="http://schemas.microsoft.com/office/word/2023/wordml/word16du" xmlns:w16sdtdh="http://schemas.microsoft.com/office/word/2020/wordml/sdtdatahash" xmlns:w16se="http://schemas.microsoft.com/office/word/2015/wordml/symex" xmlns:wpg="http://schemas.microsoft.com/office/word/2010/wordprocessingGroup" xmlns:wpi="http://schemas.microsoft.com/office/word/2010/wordprocessingInk" xmlns:wne="http://schemas.microsoft.com/office/word/2006/wordml" xmlns:wps="http://schemas.microsoft.com/office/word/2010/wordprocessingShape" mc:Ignorable="w14 w15 w16se w16cid w16 w16cex w16sdtdh w16du wp14">
   <w:footnote w:type="separator" w:id="-1">
     <w:p>
       <w:pPr>
@@ -14660,7 +14383,7 @@
 </file>
 
 <file path=word/numbering.xml><?xml version="1.0" encoding="utf-8"?>
-<w:numbering xmlns:wpc="http://schemas.microsoft.com/office/word/2010/wordprocessingCanvas" xmlns:cx="http://schemas.microsoft.com/office/drawing/2014/chartex" xmlns:cx1="http://schemas.microsoft.com/office/drawing/2015/9/8/chartex" xmlns:cx2="http://schemas.microsoft.com/office/drawing/2015/10/21/chartex" xmlns:cx3="http://schemas.microsoft.com/office/drawing/2016/5/9/chartex" xmlns:cx4="http://schemas.microsoft.com/office/drawing/2016/5/10/chartex" xmlns:cx5="http://schemas.microsoft.com/office/drawing/2016/5/11/chartex" xmlns:cx6="http://schemas.microsoft.com/office/drawing/2016/5/12/chartex" xmlns:cx7="http://schemas.microsoft.com/office/drawing/2016/5/13/chartex" xmlns:cx8="http://schemas.microsoft.com/office/drawing/2016/5/14/chartex" xmlns:mc="http://schemas.openxmlformats.org/markup-compatibility/2006" xmlns:aink="http://schemas.microsoft.com/office/drawing/2016/ink" xmlns:am3d="http://schemas.microsoft.com/office/drawing/2017/model3d" xmlns:o="urn:schemas-microsoft-com:office:office" xmlns:r="http://schemas.openxmlformats.org/officeDocument/2006/relationships" xmlns:m="http://schemas.openxmlformats.org/officeDocument/2006/math" xmlns:v="urn:schemas-microsoft-com:vml" xmlns:wp14="http://schemas.microsoft.com/office/word/2010/wordprocessingDrawing" xmlns:wp="http://schemas.openxmlformats.org/drawingml/2006/wordprocessingDrawing" xmlns:w10="urn:schemas-microsoft-com:office:word" xmlns:w="http://schemas.openxmlformats.org/wordprocessingml/2006/main" xmlns:w14="http://schemas.microsoft.com/office/word/2010/wordml" xmlns:w15="http://schemas.microsoft.com/office/word/2012/wordml" xmlns:w16cex="http://schemas.microsoft.com/office/word/2018/wordml/cex" xmlns:w16cid="http://schemas.microsoft.com/office/word/2016/wordml/cid" xmlns:w16="http://schemas.microsoft.com/office/word/2018/wordml" xmlns:w16sdtdh="http://schemas.microsoft.com/office/word/2020/wordml/sdtdatahash" xmlns:w16se="http://schemas.microsoft.com/office/word/2015/wordml/symex" xmlns:wpg="http://schemas.microsoft.com/office/word/2010/wordprocessingGroup" xmlns:wpi="http://schemas.microsoft.com/office/word/2010/wordprocessingInk" xmlns:wne="http://schemas.microsoft.com/office/word/2006/wordml" xmlns:wps="http://schemas.microsoft.com/office/word/2010/wordprocessingShape" mc:Ignorable="w14 w15 w16se w16cid w16 w16cex w16sdtdh wp14">
+<w:numbering xmlns:wpc="http://schemas.microsoft.com/office/word/2010/wordprocessingCanvas" xmlns:cx="http://schemas.microsoft.com/office/drawing/2014/chartex" xmlns:cx1="http://schemas.microsoft.com/office/drawing/2015/9/8/chartex" xmlns:cx2="http://schemas.microsoft.com/office/drawing/2015/10/21/chartex" xmlns:cx3="http://schemas.microsoft.com/office/drawing/2016/5/9/chartex" xmlns:cx4="http://schemas.microsoft.com/office/drawing/2016/5/10/chartex" xmlns:cx5="http://schemas.microsoft.com/office/drawing/2016/5/11/chartex" xmlns:cx6="http://schemas.microsoft.com/office/drawing/2016/5/12/chartex" xmlns:cx7="http://schemas.microsoft.com/office/drawing/2016/5/13/chartex" xmlns:cx8="http://schemas.microsoft.com/office/drawing/2016/5/14/chartex" xmlns:mc="http://schemas.openxmlformats.org/markup-compatibility/2006" xmlns:aink="http://schemas.microsoft.com/office/drawing/2016/ink" xmlns:am3d="http://schemas.microsoft.com/office/drawing/2017/model3d" xmlns:o="urn:schemas-microsoft-com:office:office" xmlns:oel="http://schemas.microsoft.com/office/2019/extlst" xmlns:r="http://schemas.openxmlformats.org/officeDocument/2006/relationships" xmlns:m="http://schemas.openxmlformats.org/officeDocument/2006/math" xmlns:v="urn:schemas-microsoft-com:vml" xmlns:wp14="http://schemas.microsoft.com/office/word/2010/wordprocessingDrawing" xmlns:wp="http://schemas.openxmlformats.org/drawingml/2006/wordprocessingDrawing" xmlns:w10="urn:schemas-microsoft-com:office:word" xmlns:w="http://schemas.openxmlformats.org/wordprocessingml/2006/main" xmlns:w14="http://schemas.microsoft.com/office/word/2010/wordml" xmlns:w15="http://schemas.microsoft.com/office/word/2012/wordml" xmlns:w16cex="http://schemas.microsoft.com/office/word/2018/wordml/cex" xmlns:w16cid="http://schemas.microsoft.com/office/word/2016/wordml/cid" xmlns:w16="http://schemas.microsoft.com/office/word/2018/wordml" xmlns:w16du="http://schemas.microsoft.com/office/word/2023/wordml/word16du" xmlns:w16sdtdh="http://schemas.microsoft.com/office/word/2020/wordml/sdtdatahash" xmlns:w16se="http://schemas.microsoft.com/office/word/2015/wordml/symex" xmlns:wpg="http://schemas.microsoft.com/office/word/2010/wordprocessingGroup" xmlns:wpi="http://schemas.microsoft.com/office/word/2010/wordprocessingInk" xmlns:wne="http://schemas.microsoft.com/office/word/2006/wordml" xmlns:wps="http://schemas.microsoft.com/office/word/2010/wordprocessingShape" mc:Ignorable="w14 w15 w16se w16cid w16 w16cex w16sdtdh w16du wp14">
   <w:abstractNum w:abstractNumId="0" w15:restartNumberingAfterBreak="0">
     <w:nsid w:val="041E1000"/>
     <w:multiLevelType w:val="multilevel"/>
@@ -17236,80 +16959,80 @@
       </w:rPr>
     </w:lvl>
   </w:abstractNum>
-  <w:num w:numId="1">
+  <w:num w:numId="1" w16cid:durableId="1387098369">
     <w:abstractNumId w:val="15"/>
   </w:num>
-  <w:num w:numId="2">
+  <w:num w:numId="2" w16cid:durableId="2099206483">
     <w:abstractNumId w:val="6"/>
   </w:num>
-  <w:num w:numId="3">
+  <w:num w:numId="3" w16cid:durableId="1282304405">
     <w:abstractNumId w:val="22"/>
   </w:num>
-  <w:num w:numId="4">
+  <w:num w:numId="4" w16cid:durableId="2064789911">
     <w:abstractNumId w:val="5"/>
   </w:num>
-  <w:num w:numId="5">
+  <w:num w:numId="5" w16cid:durableId="1323044640">
     <w:abstractNumId w:val="11"/>
   </w:num>
-  <w:num w:numId="6">
+  <w:num w:numId="6" w16cid:durableId="529681667">
     <w:abstractNumId w:val="17"/>
   </w:num>
-  <w:num w:numId="7">
+  <w:num w:numId="7" w16cid:durableId="1876305290">
     <w:abstractNumId w:val="13"/>
   </w:num>
-  <w:num w:numId="8">
+  <w:num w:numId="8" w16cid:durableId="1986084087">
     <w:abstractNumId w:val="18"/>
   </w:num>
-  <w:num w:numId="9">
+  <w:num w:numId="9" w16cid:durableId="866910995">
     <w:abstractNumId w:val="21"/>
   </w:num>
-  <w:num w:numId="10">
+  <w:num w:numId="10" w16cid:durableId="1601252809">
     <w:abstractNumId w:val="19"/>
   </w:num>
-  <w:num w:numId="11">
+  <w:num w:numId="11" w16cid:durableId="840504830">
     <w:abstractNumId w:val="8"/>
   </w:num>
-  <w:num w:numId="12">
+  <w:num w:numId="12" w16cid:durableId="1523670850">
     <w:abstractNumId w:val="10"/>
   </w:num>
-  <w:num w:numId="13">
+  <w:num w:numId="13" w16cid:durableId="2105413048">
     <w:abstractNumId w:val="12"/>
   </w:num>
-  <w:num w:numId="14">
+  <w:num w:numId="14" w16cid:durableId="1298414700">
     <w:abstractNumId w:val="0"/>
   </w:num>
-  <w:num w:numId="15">
+  <w:num w:numId="15" w16cid:durableId="924219926">
     <w:abstractNumId w:val="16"/>
   </w:num>
-  <w:num w:numId="16">
+  <w:num w:numId="16" w16cid:durableId="1920210925">
     <w:abstractNumId w:val="2"/>
   </w:num>
-  <w:num w:numId="17">
+  <w:num w:numId="17" w16cid:durableId="1328440287">
     <w:abstractNumId w:val="9"/>
   </w:num>
-  <w:num w:numId="18">
+  <w:num w:numId="18" w16cid:durableId="161897631">
     <w:abstractNumId w:val="14"/>
   </w:num>
-  <w:num w:numId="19">
+  <w:num w:numId="19" w16cid:durableId="580943833">
     <w:abstractNumId w:val="7"/>
   </w:num>
-  <w:num w:numId="20">
+  <w:num w:numId="20" w16cid:durableId="1893271688">
     <w:abstractNumId w:val="20"/>
   </w:num>
-  <w:num w:numId="21">
+  <w:num w:numId="21" w16cid:durableId="1065449750">
     <w:abstractNumId w:val="4"/>
   </w:num>
-  <w:num w:numId="22">
+  <w:num w:numId="22" w16cid:durableId="1628582616">
     <w:abstractNumId w:val="3"/>
   </w:num>
-  <w:num w:numId="23">
+  <w:num w:numId="23" w16cid:durableId="1426029143">
     <w:abstractNumId w:val="1"/>
   </w:num>
 </w:numbering>
 </file>
 
 <file path=word/styles.xml><?xml version="1.0" encoding="utf-8"?>
-<w:styles xmlns:mc="http://schemas.openxmlformats.org/markup-compatibility/2006" xmlns:r="http://schemas.openxmlformats.org/officeDocument/2006/relationships" xmlns:w="http://schemas.openxmlformats.org/wordprocessingml/2006/main" xmlns:w14="http://schemas.microsoft.com/office/word/2010/wordml" xmlns:w15="http://schemas.microsoft.com/office/word/2012/wordml" xmlns:w16cex="http://schemas.microsoft.com/office/word/2018/wordml/cex" xmlns:w16cid="http://schemas.microsoft.com/office/word/2016/wordml/cid" xmlns:w16="http://schemas.microsoft.com/office/word/2018/wordml" xmlns:w16sdtdh="http://schemas.microsoft.com/office/word/2020/wordml/sdtdatahash" xmlns:w16se="http://schemas.microsoft.com/office/word/2015/wordml/symex" mc:Ignorable="w14 w15 w16se w16cid w16 w16cex w16sdtdh">
+<w:styles xmlns:mc="http://schemas.openxmlformats.org/markup-compatibility/2006" xmlns:r="http://schemas.openxmlformats.org/officeDocument/2006/relationships" xmlns:w="http://schemas.openxmlformats.org/wordprocessingml/2006/main" xmlns:w14="http://schemas.microsoft.com/office/word/2010/wordml" xmlns:w15="http://schemas.microsoft.com/office/word/2012/wordml" xmlns:w16cex="http://schemas.microsoft.com/office/word/2018/wordml/cex" xmlns:w16cid="http://schemas.microsoft.com/office/word/2016/wordml/cid" xmlns:w16="http://schemas.microsoft.com/office/word/2018/wordml" xmlns:w16du="http://schemas.microsoft.com/office/word/2023/wordml/word16du" xmlns:w16sdtdh="http://schemas.microsoft.com/office/word/2020/wordml/sdtdatahash" xmlns:w16se="http://schemas.microsoft.com/office/word/2015/wordml/symex" mc:Ignorable="w14 w15 w16se w16cid w16 w16cex w16sdtdh w16du">
   <w:docDefaults>
     <w:rPrDefault>
       <w:rPr>
@@ -18353,6 +18076,10 @@
 </file>
 
 <file path=customXml/item1.xml><?xml version="1.0" encoding="utf-8"?>
+<b:Sources xmlns:b="http://schemas.openxmlformats.org/officeDocument/2006/bibliography" xmlns="http://schemas.openxmlformats.org/officeDocument/2006/bibliography" SelectedStyle="\APASixthEditionOfficeOnline.xsl" StyleName="APA" Version="6"/>
+</file>
+
+<file path=customXml/item2.xml><?xml version="1.0" encoding="utf-8"?>
 <s:customData xmlns="http://www.wps.cn/officeDocument/2013/wpsCustomData" xmlns:s="http://www.wps.cn/officeDocument/2013/wpsCustomData">
   <customSectProps>
     <customSectPr/>
@@ -18363,22 +18090,18 @@
 </s:customData>
 </file>
 
-<file path=customXml/item2.xml><?xml version="1.0" encoding="utf-8"?>
-<b:Sources xmlns:b="http://schemas.openxmlformats.org/officeDocument/2006/bibliography" xmlns="http://schemas.openxmlformats.org/officeDocument/2006/bibliography" SelectedStyle="\APASixthEditionOfficeOnline.xsl" StyleName="APA" Version="6"/>
+<file path=customXml/itemProps1.xml><?xml version="1.0" encoding="utf-8"?>
+<ds:datastoreItem xmlns:ds="http://schemas.openxmlformats.org/officeDocument/2006/customXml" ds:itemID="{1B68453D-A4C9-4642-9E6E-CD0454842487}">
+  <ds:schemaRefs>
+    <ds:schemaRef ds:uri="http://schemas.openxmlformats.org/officeDocument/2006/bibliography"/>
+  </ds:schemaRefs>
+</ds:datastoreItem>
 </file>
 
-<file path=customXml/itemProps1.xml><?xml version="1.0" encoding="utf-8"?>
+<file path=customXml/itemProps2.xml><?xml version="1.0" encoding="utf-8"?>
 <ds:datastoreItem xmlns:ds="http://schemas.openxmlformats.org/officeDocument/2006/customXml" ds:itemID="{B1977F7D-205B-4081-913C-38D41E755F92}">
   <ds:schemaRefs>
     <ds:schemaRef ds:uri="http://www.wps.cn/officeDocument/2013/wpsCustomData"/>
   </ds:schemaRefs>
 </ds:datastoreItem>
-</file>
-
-<file path=customXml/itemProps2.xml><?xml version="1.0" encoding="utf-8"?>
-<ds:datastoreItem xmlns:ds="http://schemas.openxmlformats.org/officeDocument/2006/customXml" ds:itemID="{1B68453D-A4C9-4642-9E6E-CD0454842487}">
-  <ds:schemaRefs>
-    <ds:schemaRef ds:uri="http://schemas.openxmlformats.org/officeDocument/2006/bibliography"/>
-  </ds:schemaRefs>
-</ds:datastoreItem>
 </file>
</xml_diff>